<commit_message>
Mise A Jour SplitJob et Jdb Mike
</commit_message>
<xml_diff>
--- a/Journaux_de_bord/Jdb-MikeLRoy.docx
+++ b/Journaux_de_bord/Jdb-MikeLRoy.docx
@@ -53,7 +53,7 @@
           <w:sz w:val="28"/>
           <w:szCs w:val="28"/>
         </w:rPr>
-        <w:t>SEMAINE # 1</w:t>
+        <w:t>SEMAINE # 2</w:t>
       </w:r>
     </w:p>
     <w:p>
@@ -69,22 +69,15 @@
           <w:sz w:val="28"/>
           <w:szCs w:val="28"/>
         </w:rPr>
-        <w:t>25 au 31</w:t>
-      </w:r>
-      <w:r>
-        <w:rPr>
-          <w:sz w:val="28"/>
-          <w:szCs w:val="28"/>
-        </w:rPr>
-        <w:t xml:space="preserve"> </w:t>
-      </w:r>
-      <w:proofErr w:type="spellStart"/>
-      <w:r>
-        <w:rPr>
-          <w:sz w:val="28"/>
-          <w:szCs w:val="28"/>
-        </w:rPr>
-        <w:t>Janvier</w:t>
+        <w:t xml:space="preserve">01 au 07 </w:t>
+      </w:r>
+      <w:proofErr w:type="spellStart"/>
+      <w:r>
+        <w:rPr>
+          <w:sz w:val="28"/>
+          <w:szCs w:val="28"/>
+        </w:rPr>
+        <w:t>Février</w:t>
       </w:r>
       <w:proofErr w:type="spellEnd"/>
       <w:r>
@@ -130,44 +123,41 @@
           <w:numId w:val="1"/>
         </w:numPr>
       </w:pPr>
-      <w:r>
-        <w:t xml:space="preserve">Exploration </w:t>
-      </w:r>
-      <w:proofErr w:type="spellStart"/>
-      <w:r>
-        <w:t>du</w:t>
-      </w:r>
-      <w:proofErr w:type="spellEnd"/>
-      <w:r>
-        <w:t xml:space="preserve"> site web </w:t>
-      </w:r>
-      <w:proofErr w:type="spellStart"/>
-      <w:r>
-        <w:t>afin</w:t>
-      </w:r>
-      <w:proofErr w:type="spellEnd"/>
-      <w:r>
-        <w:t xml:space="preserve"> </w:t>
-      </w:r>
-      <w:proofErr w:type="spellStart"/>
-      <w:r>
-        <w:t>d’affirmer</w:t>
-      </w:r>
-      <w:proofErr w:type="spellEnd"/>
-      <w:r>
-        <w:t xml:space="preserve"> les bugs </w:t>
-      </w:r>
-      <w:proofErr w:type="spellStart"/>
-      <w:r>
-        <w:t>trouvés</w:t>
-      </w:r>
-      <w:proofErr w:type="spellEnd"/>
-      <w:r>
-        <w:t xml:space="preserve"> (26 </w:t>
-      </w:r>
-      <w:proofErr w:type="spellStart"/>
-      <w:r>
-        <w:t>Janvier</w:t>
+      <w:proofErr w:type="spellStart"/>
+      <w:r>
+        <w:t>Incorporer</w:t>
+      </w:r>
+      <w:proofErr w:type="spellEnd"/>
+      <w:r>
+        <w:t xml:space="preserve"> la base de </w:t>
+      </w:r>
+      <w:proofErr w:type="spellStart"/>
+      <w:r>
+        <w:t>donnée</w:t>
+      </w:r>
+      <w:proofErr w:type="spellEnd"/>
+      <w:r>
+        <w:t xml:space="preserve"> et la </w:t>
+      </w:r>
+      <w:proofErr w:type="spellStart"/>
+      <w:r>
+        <w:t>lié</w:t>
+      </w:r>
+      <w:proofErr w:type="spellEnd"/>
+      <w:r>
+        <w:t xml:space="preserve"> au </w:t>
+      </w:r>
+      <w:proofErr w:type="spellStart"/>
+      <w:r>
+        <w:t>projet</w:t>
+      </w:r>
+      <w:proofErr w:type="spellEnd"/>
+      <w:r>
+        <w:t xml:space="preserve"> (01 </w:t>
+      </w:r>
+      <w:proofErr w:type="spellStart"/>
+      <w:r>
+        <w:t>Février</w:t>
       </w:r>
       <w:proofErr w:type="spellEnd"/>
       <w:r>
@@ -188,41 +178,81 @@
         </w:numPr>
       </w:pPr>
       <w:r>
-        <w:t xml:space="preserve">Dragger les </w:t>
-      </w:r>
-      <w:proofErr w:type="spellStart"/>
-      <w:r>
-        <w:t>fichiers</w:t>
-      </w:r>
-      <w:proofErr w:type="spellEnd"/>
+        <w:t xml:space="preserve">Correction </w:t>
+      </w:r>
+      <w:proofErr w:type="gramStart"/>
+      <w:r>
+        <w:t>Bug :</w:t>
+      </w:r>
+      <w:proofErr w:type="gramEnd"/>
       <w:r>
         <w:t xml:space="preserve"> </w:t>
       </w:r>
       <w:proofErr w:type="spellStart"/>
       <w:r>
-        <w:t>sur</w:t>
-      </w:r>
-      <w:proofErr w:type="spellEnd"/>
-      <w:r>
-        <w:t xml:space="preserve"> le </w:t>
-      </w:r>
-      <w:proofErr w:type="spellStart"/>
-      <w:r>
-        <w:t>serveur</w:t>
-      </w:r>
-      <w:proofErr w:type="spellEnd"/>
-      <w:r>
-        <w:t xml:space="preserve"> FTP (</w:t>
-      </w:r>
-      <w:r>
-        <w:t>26</w:t>
-      </w:r>
+        <w:t>Dans</w:t>
+      </w:r>
+      <w:proofErr w:type="spellEnd"/>
+      <w:r>
+        <w:t xml:space="preserve"> modifier, </w:t>
+      </w:r>
+      <w:proofErr w:type="spellStart"/>
+      <w:r>
+        <w:t>cor</w:t>
+      </w:r>
+      <w:r>
+        <w:t>riger</w:t>
+      </w:r>
+      <w:proofErr w:type="spellEnd"/>
+      <w:r>
+        <w:t xml:space="preserve"> date de fin de </w:t>
+      </w:r>
+      <w:proofErr w:type="spellStart"/>
+      <w:r>
+        <w:t>garantie</w:t>
+      </w:r>
+      <w:proofErr w:type="spellEnd"/>
+      <w:r>
+        <w:t xml:space="preserve"> ,</w:t>
+      </w:r>
+      <w:proofErr w:type="spellStart"/>
+      <w:r>
+        <w:t>enlever</w:t>
+      </w:r>
+      <w:proofErr w:type="spellEnd"/>
       <w:r>
         <w:t xml:space="preserve"> </w:t>
       </w:r>
       <w:proofErr w:type="spellStart"/>
       <w:r>
-        <w:t>Janvier</w:t>
+        <w:t>aucune</w:t>
+      </w:r>
+      <w:proofErr w:type="spellEnd"/>
+      <w:r>
+        <w:t xml:space="preserve"> </w:t>
+      </w:r>
+      <w:proofErr w:type="spellStart"/>
+      <w:r>
+        <w:t>garantie</w:t>
+      </w:r>
+      <w:proofErr w:type="spellEnd"/>
+      <w:r>
+        <w:t xml:space="preserve"> </w:t>
+      </w:r>
+      <w:proofErr w:type="spellStart"/>
+      <w:r>
+        <w:t>du</w:t>
+      </w:r>
+      <w:proofErr w:type="spellEnd"/>
+      <w:r>
+        <w:t xml:space="preserve"> champ. </w:t>
+      </w:r>
+      <w:r>
+        <w:t xml:space="preserve">(01 </w:t>
+      </w:r>
+      <w:proofErr w:type="spellStart"/>
+      <w:r>
+        <w:t>Février</w:t>
       </w:r>
       <w:proofErr w:type="spellEnd"/>
       <w:r>
@@ -242,17 +272,36 @@
           <w:numId w:val="1"/>
         </w:numPr>
       </w:pPr>
-      <w:proofErr w:type="spellStart"/>
-      <w:r>
-        <w:t>Création</w:t>
-      </w:r>
-      <w:proofErr w:type="spellEnd"/>
-      <w:r>
-        <w:t xml:space="preserve"> d’un </w:t>
-      </w:r>
-      <w:proofErr w:type="spellStart"/>
-      <w:r>
-        <w:t>répertoire</w:t>
+      <w:r>
+        <w:t xml:space="preserve">Tentative de correction de Bug </w:t>
+      </w:r>
+      <w:proofErr w:type="spellStart"/>
+      <w:r>
+        <w:t>dans</w:t>
+      </w:r>
+      <w:proofErr w:type="spellEnd"/>
+      <w:r>
+        <w:t xml:space="preserve"> la section </w:t>
+      </w:r>
+      <w:proofErr w:type="spellStart"/>
+      <w:r>
+        <w:t>Patrimoine</w:t>
+      </w:r>
+      <w:proofErr w:type="spellEnd"/>
+      <w:r>
+        <w:t xml:space="preserve">. Beaucoup de temps au </w:t>
+      </w:r>
+      <w:proofErr w:type="spellStart"/>
+      <w:r>
+        <w:t>niveau</w:t>
+      </w:r>
+      <w:proofErr w:type="spellEnd"/>
+      <w:r>
+        <w:t xml:space="preserve"> de la </w:t>
+      </w:r>
+      <w:proofErr w:type="spellStart"/>
+      <w:r>
+        <w:t>compréhension</w:t>
       </w:r>
       <w:proofErr w:type="spellEnd"/>
       <w:r>
@@ -260,7 +309,7 @@
       </w:r>
       <w:proofErr w:type="spellStart"/>
       <w:r>
-        <w:t>sur</w:t>
+        <w:t>du</w:t>
       </w:r>
       <w:proofErr w:type="spellEnd"/>
       <w:r>
@@ -268,15 +317,15 @@
       </w:r>
       <w:proofErr w:type="spellStart"/>
       <w:r>
-        <w:t>GitHub</w:t>
-      </w:r>
-      <w:proofErr w:type="spellEnd"/>
-      <w:r>
-        <w:t xml:space="preserve"> (27 </w:t>
-      </w:r>
-      <w:proofErr w:type="spellStart"/>
-      <w:r>
-        <w:t>Janvier</w:t>
+        <w:t>système</w:t>
+      </w:r>
+      <w:proofErr w:type="spellEnd"/>
+      <w:r>
+        <w:t xml:space="preserve"> (04 </w:t>
+      </w:r>
+      <w:proofErr w:type="spellStart"/>
+      <w:r>
+        <w:t>Février</w:t>
       </w:r>
       <w:proofErr w:type="spellEnd"/>
       <w:r>
@@ -297,35 +346,49 @@
         </w:numPr>
       </w:pPr>
       <w:r>
-        <w:t xml:space="preserve">Exploration des </w:t>
-      </w:r>
-      <w:proofErr w:type="spellStart"/>
-      <w:r>
-        <w:t>fichiers</w:t>
-      </w:r>
-      <w:proofErr w:type="spellEnd"/>
-      <w:r>
-        <w:t xml:space="preserve"> et </w:t>
-      </w:r>
-      <w:proofErr w:type="spellStart"/>
-      <w:r>
-        <w:t>du</w:t>
-      </w:r>
-      <w:proofErr w:type="spellEnd"/>
-      <w:r>
-        <w:t xml:space="preserve"> code </w:t>
-      </w:r>
-      <w:proofErr w:type="spellStart"/>
-      <w:r>
-        <w:t>existants</w:t>
-      </w:r>
-      <w:proofErr w:type="spellEnd"/>
-      <w:r>
-        <w:t xml:space="preserve"> (27 </w:t>
-      </w:r>
-      <w:proofErr w:type="spellStart"/>
-      <w:r>
-        <w:t>Janvier</w:t>
+        <w:t xml:space="preserve">Correction </w:t>
+      </w:r>
+      <w:proofErr w:type="gramStart"/>
+      <w:r>
+        <w:t>Bug :</w:t>
+      </w:r>
+      <w:proofErr w:type="gramEnd"/>
+      <w:r>
+        <w:t xml:space="preserve"> </w:t>
+      </w:r>
+      <w:r>
+        <w:t xml:space="preserve">Les photos </w:t>
+      </w:r>
+      <w:proofErr w:type="spellStart"/>
+      <w:r>
+        <w:t>n’apparaissent</w:t>
+      </w:r>
+      <w:proofErr w:type="spellEnd"/>
+      <w:r>
+        <w:t xml:space="preserve"> pas </w:t>
+      </w:r>
+      <w:proofErr w:type="spellStart"/>
+      <w:r>
+        <w:t>toujours</w:t>
+      </w:r>
+      <w:proofErr w:type="spellEnd"/>
+      <w:r>
+        <w:t xml:space="preserve"> au bon </w:t>
+      </w:r>
+      <w:proofErr w:type="spellStart"/>
+      <w:r>
+        <w:t>endroit</w:t>
+      </w:r>
+      <w:proofErr w:type="spellEnd"/>
+      <w:r>
+        <w:t xml:space="preserve">. </w:t>
+      </w:r>
+      <w:r>
+        <w:t xml:space="preserve">(05 </w:t>
+      </w:r>
+      <w:proofErr w:type="spellStart"/>
+      <w:r>
+        <w:t>Février</w:t>
       </w:r>
       <w:proofErr w:type="spellEnd"/>
       <w:r>
@@ -345,40 +408,185 @@
           <w:numId w:val="1"/>
         </w:numPr>
       </w:pPr>
-      <w:proofErr w:type="spellStart"/>
-      <w:r>
-        <w:t>Création</w:t>
-      </w:r>
-      <w:proofErr w:type="spellEnd"/>
-      <w:r>
-        <w:t xml:space="preserve"> d’un VHOST</w:t>
-      </w:r>
-      <w:r>
-        <w:t xml:space="preserve"> pour </w:t>
-      </w:r>
-      <w:proofErr w:type="spellStart"/>
-      <w:r>
-        <w:t>travailler</w:t>
-      </w:r>
-      <w:proofErr w:type="spellEnd"/>
-      <w:r>
-        <w:t xml:space="preserve"> en local</w:t>
-      </w:r>
-      <w:r>
-        <w:t xml:space="preserve"> (27 </w:t>
-      </w:r>
-      <w:proofErr w:type="spellStart"/>
-      <w:r>
+      <w:r>
+        <w:t xml:space="preserve">Correction Bug : </w:t>
+      </w:r>
+      <w:r>
+        <w:t xml:space="preserve">Les </w:t>
+      </w:r>
+      <w:r>
+        <w:t>Redirection</w:t>
+      </w:r>
+      <w:r>
+        <w:t>s</w:t>
+      </w:r>
+      <w:r>
+        <w:t xml:space="preserve"> </w:t>
+      </w:r>
+      <w:proofErr w:type="spellStart"/>
+      <w:r>
+        <w:t>Ajouter</w:t>
+      </w:r>
+      <w:proofErr w:type="spellEnd"/>
+      <w:r>
+        <w:t xml:space="preserve"> Modifier Image</w:t>
+      </w:r>
+      <w:r>
+        <w:t xml:space="preserve"> </w:t>
+      </w:r>
+      <w:r>
+        <w:t xml:space="preserve">(05 </w:t>
+      </w:r>
+      <w:proofErr w:type="spellStart"/>
+      <w:r>
+        <w:t>Février</w:t>
+      </w:r>
+      <w:proofErr w:type="spellEnd"/>
+      <w:r>
+        <w:t xml:space="preserve"> 2016)</w:t>
+      </w:r>
+    </w:p>
+    <w:p>
+      <w:pPr>
+        <w:pStyle w:val="ListParagraph"/>
+      </w:pPr>
+    </w:p>
+    <w:p>
+      <w:pPr>
+        <w:pStyle w:val="ListParagraph"/>
+      </w:pPr>
+    </w:p>
+    <w:p>
+      <w:pPr>
+        <w:pStyle w:val="ListParagraph"/>
+      </w:pPr>
+    </w:p>
+    <w:p>
+      <w:r>
+        <w:br w:type="page"/>
+      </w:r>
+    </w:p>
+    <w:p>
+      <w:pPr>
+        <w:jc w:val="center"/>
+        <w:rPr>
+          <w:sz w:val="28"/>
+          <w:szCs w:val="28"/>
+        </w:rPr>
+      </w:pPr>
+      <w:r>
+        <w:rPr>
+          <w:noProof/>
+          <w:sz w:val="28"/>
+          <w:szCs w:val="28"/>
+          <w:lang w:eastAsia="en-CA"/>
+        </w:rPr>
+        <w:lastRenderedPageBreak/>
+        <w:pict>
+          <v:rect id="_x0000_s1027" style="position:absolute;left:0;text-align:left;margin-left:-56.15pt;margin-top:-56.15pt;width:580.8pt;height:192.8pt;z-index:251660288">
+            <v:fill opacity="0"/>
+          </v:rect>
+        </w:pict>
+      </w:r>
+      <w:r>
+        <w:rPr>
+          <w:sz w:val="28"/>
+          <w:szCs w:val="28"/>
+        </w:rPr>
+        <w:t xml:space="preserve">Journal de </w:t>
+      </w:r>
+      <w:proofErr w:type="spellStart"/>
+      <w:r>
+        <w:rPr>
+          <w:sz w:val="28"/>
+          <w:szCs w:val="28"/>
+        </w:rPr>
+        <w:t>bord</w:t>
+      </w:r>
+      <w:proofErr w:type="spellEnd"/>
+    </w:p>
+    <w:p>
+      <w:pPr>
+        <w:jc w:val="center"/>
+        <w:rPr>
+          <w:sz w:val="28"/>
+          <w:szCs w:val="28"/>
+        </w:rPr>
+      </w:pPr>
+      <w:r>
+        <w:rPr>
+          <w:sz w:val="28"/>
+          <w:szCs w:val="28"/>
+        </w:rPr>
+        <w:t>SEMAINE # 1</w:t>
+      </w:r>
+    </w:p>
+    <w:p>
+      <w:pPr>
+        <w:jc w:val="center"/>
+        <w:rPr>
+          <w:sz w:val="28"/>
+          <w:szCs w:val="28"/>
+        </w:rPr>
+      </w:pPr>
+      <w:r>
+        <w:rPr>
+          <w:sz w:val="28"/>
+          <w:szCs w:val="28"/>
+        </w:rPr>
+        <w:t xml:space="preserve">25 au 31 </w:t>
+      </w:r>
+      <w:proofErr w:type="spellStart"/>
+      <w:r>
+        <w:rPr>
+          <w:sz w:val="28"/>
+          <w:szCs w:val="28"/>
+        </w:rPr>
         <w:t>Janvier</w:t>
       </w:r>
       <w:proofErr w:type="spellEnd"/>
       <w:r>
-        <w:t xml:space="preserve"> 2016)</w:t>
-      </w:r>
-    </w:p>
-    <w:p>
-      <w:pPr>
-        <w:pStyle w:val="ListParagraph"/>
+        <w:rPr>
+          <w:sz w:val="28"/>
+          <w:szCs w:val="28"/>
+        </w:rPr>
+        <w:t xml:space="preserve"> 2016</w:t>
+      </w:r>
+    </w:p>
+    <w:p>
+      <w:pPr>
+        <w:jc w:val="center"/>
+        <w:rPr>
+          <w:sz w:val="28"/>
+          <w:szCs w:val="28"/>
+        </w:rPr>
+      </w:pPr>
+    </w:p>
+    <w:p>
+      <w:pPr>
+        <w:jc w:val="center"/>
+        <w:rPr>
+          <w:sz w:val="28"/>
+          <w:szCs w:val="28"/>
+        </w:rPr>
+      </w:pPr>
+    </w:p>
+    <w:p>
+      <w:pPr>
+        <w:jc w:val="center"/>
+        <w:rPr>
+          <w:sz w:val="28"/>
+          <w:szCs w:val="28"/>
+        </w:rPr>
+      </w:pPr>
+    </w:p>
+    <w:p>
+      <w:pPr>
+        <w:jc w:val="center"/>
+        <w:rPr>
+          <w:sz w:val="28"/>
+          <w:szCs w:val="28"/>
+        </w:rPr>
       </w:pPr>
     </w:p>
     <w:p>
@@ -389,6 +597,257 @@
           <w:numId w:val="1"/>
         </w:numPr>
       </w:pPr>
+      <w:r>
+        <w:t xml:space="preserve">Exploration </w:t>
+      </w:r>
+      <w:proofErr w:type="spellStart"/>
+      <w:r>
+        <w:t>du</w:t>
+      </w:r>
+      <w:proofErr w:type="spellEnd"/>
+      <w:r>
+        <w:t xml:space="preserve"> site web </w:t>
+      </w:r>
+      <w:proofErr w:type="spellStart"/>
+      <w:r>
+        <w:t>afin</w:t>
+      </w:r>
+      <w:proofErr w:type="spellEnd"/>
+      <w:r>
+        <w:t xml:space="preserve"> </w:t>
+      </w:r>
+      <w:proofErr w:type="spellStart"/>
+      <w:r>
+        <w:t>d’affirmer</w:t>
+      </w:r>
+      <w:proofErr w:type="spellEnd"/>
+      <w:r>
+        <w:t xml:space="preserve"> les bugs </w:t>
+      </w:r>
+      <w:proofErr w:type="spellStart"/>
+      <w:r>
+        <w:t>trouvés</w:t>
+      </w:r>
+      <w:proofErr w:type="spellEnd"/>
+      <w:r>
+        <w:t xml:space="preserve"> (</w:t>
+      </w:r>
+      <w:r>
+        <w:t>26 Janvier</w:t>
+      </w:r>
+      <w:r>
+        <w:t xml:space="preserve"> 2016)</w:t>
+      </w:r>
+    </w:p>
+    <w:p>
+      <w:pPr>
+        <w:pStyle w:val="ListParagraph"/>
+      </w:pPr>
+    </w:p>
+    <w:p>
+      <w:pPr>
+        <w:pStyle w:val="ListParagraph"/>
+        <w:numPr>
+          <w:ilvl w:val="0"/>
+          <w:numId w:val="1"/>
+        </w:numPr>
+      </w:pPr>
+      <w:r>
+        <w:t xml:space="preserve">Dragger les </w:t>
+      </w:r>
+      <w:proofErr w:type="spellStart"/>
+      <w:r>
+        <w:t>fichiers</w:t>
+      </w:r>
+      <w:proofErr w:type="spellEnd"/>
+      <w:r>
+        <w:t xml:space="preserve"> </w:t>
+      </w:r>
+      <w:proofErr w:type="spellStart"/>
+      <w:r>
+        <w:t>sur</w:t>
+      </w:r>
+      <w:proofErr w:type="spellEnd"/>
+      <w:r>
+        <w:t xml:space="preserve"> le </w:t>
+      </w:r>
+      <w:proofErr w:type="spellStart"/>
+      <w:r>
+        <w:t>serveur</w:t>
+      </w:r>
+      <w:proofErr w:type="spellEnd"/>
+      <w:r>
+        <w:t xml:space="preserve"> FTP (</w:t>
+      </w:r>
+      <w:r>
+        <w:t>26</w:t>
+      </w:r>
+      <w:r>
+        <w:t xml:space="preserve"> </w:t>
+      </w:r>
+      <w:proofErr w:type="spellStart"/>
+      <w:r>
+        <w:t>Janvier</w:t>
+      </w:r>
+      <w:proofErr w:type="spellEnd"/>
+      <w:r>
+        <w:t xml:space="preserve"> 2016)</w:t>
+      </w:r>
+    </w:p>
+    <w:p>
+      <w:pPr>
+        <w:pStyle w:val="ListParagraph"/>
+      </w:pPr>
+    </w:p>
+    <w:p>
+      <w:pPr>
+        <w:pStyle w:val="ListParagraph"/>
+        <w:numPr>
+          <w:ilvl w:val="0"/>
+          <w:numId w:val="1"/>
+        </w:numPr>
+      </w:pPr>
+      <w:proofErr w:type="spellStart"/>
+      <w:r>
+        <w:t>Création</w:t>
+      </w:r>
+      <w:proofErr w:type="spellEnd"/>
+      <w:r>
+        <w:t xml:space="preserve"> d’un </w:t>
+      </w:r>
+      <w:proofErr w:type="spellStart"/>
+      <w:r>
+        <w:t>répertoire</w:t>
+      </w:r>
+      <w:proofErr w:type="spellEnd"/>
+      <w:r>
+        <w:t xml:space="preserve"> </w:t>
+      </w:r>
+      <w:proofErr w:type="spellStart"/>
+      <w:r>
+        <w:t>sur</w:t>
+      </w:r>
+      <w:proofErr w:type="spellEnd"/>
+      <w:r>
+        <w:t xml:space="preserve"> </w:t>
+      </w:r>
+      <w:proofErr w:type="spellStart"/>
+      <w:r>
+        <w:t>GitHub</w:t>
+      </w:r>
+      <w:proofErr w:type="spellEnd"/>
+      <w:r>
+        <w:t xml:space="preserve"> (27 </w:t>
+      </w:r>
+      <w:proofErr w:type="spellStart"/>
+      <w:r>
+        <w:t>Janvier</w:t>
+      </w:r>
+      <w:proofErr w:type="spellEnd"/>
+      <w:r>
+        <w:t xml:space="preserve"> 2016)</w:t>
+      </w:r>
+    </w:p>
+    <w:p>
+      <w:pPr>
+        <w:pStyle w:val="ListParagraph"/>
+      </w:pPr>
+    </w:p>
+    <w:p>
+      <w:pPr>
+        <w:pStyle w:val="ListParagraph"/>
+        <w:numPr>
+          <w:ilvl w:val="0"/>
+          <w:numId w:val="1"/>
+        </w:numPr>
+      </w:pPr>
+      <w:r>
+        <w:t xml:space="preserve">Exploration des </w:t>
+      </w:r>
+      <w:proofErr w:type="spellStart"/>
+      <w:r>
+        <w:t>fichiers</w:t>
+      </w:r>
+      <w:proofErr w:type="spellEnd"/>
+      <w:r>
+        <w:t xml:space="preserve"> et </w:t>
+      </w:r>
+      <w:proofErr w:type="spellStart"/>
+      <w:r>
+        <w:t>du</w:t>
+      </w:r>
+      <w:proofErr w:type="spellEnd"/>
+      <w:r>
+        <w:t xml:space="preserve"> code </w:t>
+      </w:r>
+      <w:proofErr w:type="spellStart"/>
+      <w:r>
+        <w:t>existants</w:t>
+      </w:r>
+      <w:proofErr w:type="spellEnd"/>
+      <w:r>
+        <w:t xml:space="preserve"> (27 </w:t>
+      </w:r>
+      <w:proofErr w:type="spellStart"/>
+      <w:r>
+        <w:t>Janvier</w:t>
+      </w:r>
+      <w:proofErr w:type="spellEnd"/>
+      <w:r>
+        <w:t xml:space="preserve"> 2016)</w:t>
+      </w:r>
+    </w:p>
+    <w:p>
+      <w:pPr>
+        <w:pStyle w:val="ListParagraph"/>
+      </w:pPr>
+    </w:p>
+    <w:p>
+      <w:pPr>
+        <w:pStyle w:val="ListParagraph"/>
+        <w:numPr>
+          <w:ilvl w:val="0"/>
+          <w:numId w:val="1"/>
+        </w:numPr>
+      </w:pPr>
+      <w:proofErr w:type="spellStart"/>
+      <w:r>
+        <w:t>Création</w:t>
+      </w:r>
+      <w:proofErr w:type="spellEnd"/>
+      <w:r>
+        <w:t xml:space="preserve"> d’un VHOST pour </w:t>
+      </w:r>
+      <w:proofErr w:type="spellStart"/>
+      <w:r>
+        <w:t>travailler</w:t>
+      </w:r>
+      <w:proofErr w:type="spellEnd"/>
+      <w:r>
+        <w:t xml:space="preserve"> en local (27 </w:t>
+      </w:r>
+      <w:proofErr w:type="spellStart"/>
+      <w:r>
+        <w:t>Janvier</w:t>
+      </w:r>
+      <w:proofErr w:type="spellEnd"/>
+      <w:r>
+        <w:t xml:space="preserve"> 2016)</w:t>
+      </w:r>
+    </w:p>
+    <w:p>
+      <w:pPr>
+        <w:pStyle w:val="ListParagraph"/>
+      </w:pPr>
+    </w:p>
+    <w:p>
+      <w:pPr>
+        <w:pStyle w:val="ListParagraph"/>
+        <w:numPr>
+          <w:ilvl w:val="0"/>
+          <w:numId w:val="1"/>
+        </w:numPr>
+      </w:pPr>
       <w:proofErr w:type="spellStart"/>
       <w:r>
         <w:t>Corriger</w:t>
@@ -437,6 +896,31 @@
       <w:r>
         <w:t xml:space="preserve"> 2016) </w:t>
       </w:r>
+    </w:p>
+    <w:p>
+      <w:pPr>
+        <w:pStyle w:val="ListParagraph"/>
+      </w:pPr>
+    </w:p>
+    <w:p>
+      <w:pPr>
+        <w:pStyle w:val="ListParagraph"/>
+      </w:pPr>
+    </w:p>
+    <w:p>
+      <w:pPr>
+        <w:pStyle w:val="ListParagraph"/>
+      </w:pPr>
+    </w:p>
+    <w:p>
+      <w:pPr>
+        <w:pStyle w:val="ListParagraph"/>
+      </w:pPr>
+    </w:p>
+    <w:p>
+      <w:pPr>
+        <w:pStyle w:val="ListParagraph"/>
+      </w:pPr>
     </w:p>
     <w:p>
       <w:pPr>

</xml_diff>

<commit_message>
Mise à Jour Jounal de Bord - Mike
</commit_message>
<xml_diff>
--- a/Journaux_de_bord/Jdb-MikeLRoy.docx
+++ b/Journaux_de_bord/Jdb-MikeLRoy.docx
@@ -53,7 +53,7 @@
           <w:sz w:val="28"/>
           <w:szCs w:val="28"/>
         </w:rPr>
-        <w:t>SEMAINE # 2</w:t>
+        <w:t>SEMAINE # 3</w:t>
       </w:r>
     </w:p>
     <w:p>
@@ -69,7 +69,14 @@
           <w:sz w:val="28"/>
           <w:szCs w:val="28"/>
         </w:rPr>
-        <w:t xml:space="preserve">01 au 07 </w:t>
+        <w:t>08 au 14</w:t>
+      </w:r>
+      <w:r>
+        <w:rPr>
+          <w:sz w:val="28"/>
+          <w:szCs w:val="28"/>
+        </w:rPr>
+        <w:t xml:space="preserve"> </w:t>
       </w:r>
       <w:proofErr w:type="spellStart"/>
       <w:r>
@@ -125,35 +132,49 @@
       </w:pPr>
       <w:proofErr w:type="spellStart"/>
       <w:r>
-        <w:t>Incorporer</w:t>
-      </w:r>
-      <w:proofErr w:type="spellEnd"/>
-      <w:r>
-        <w:t xml:space="preserve"> la base de </w:t>
-      </w:r>
-      <w:proofErr w:type="spellStart"/>
-      <w:r>
-        <w:t>donnée</w:t>
-      </w:r>
-      <w:proofErr w:type="spellEnd"/>
-      <w:r>
-        <w:t xml:space="preserve"> et la </w:t>
-      </w:r>
-      <w:proofErr w:type="spellStart"/>
-      <w:r>
-        <w:t>lié</w:t>
-      </w:r>
-      <w:proofErr w:type="spellEnd"/>
-      <w:r>
-        <w:t xml:space="preserve"> au </w:t>
-      </w:r>
-      <w:proofErr w:type="spellStart"/>
-      <w:r>
-        <w:t>projet</w:t>
-      </w:r>
-      <w:proofErr w:type="spellEnd"/>
-      <w:r>
-        <w:t xml:space="preserve"> (01 </w:t>
+        <w:t>Mise</w:t>
+      </w:r>
+      <w:proofErr w:type="spellEnd"/>
+      <w:r>
+        <w:t xml:space="preserve"> </w:t>
+      </w:r>
+      <w:proofErr w:type="spellStart"/>
+      <w:r>
+        <w:t>à</w:t>
+      </w:r>
+      <w:proofErr w:type="spellEnd"/>
+      <w:r>
+        <w:t xml:space="preserve"> jour des </w:t>
+      </w:r>
+      <w:proofErr w:type="spellStart"/>
+      <w:r>
+        <w:t>Tâches</w:t>
+      </w:r>
+      <w:proofErr w:type="spellEnd"/>
+      <w:r>
+        <w:t xml:space="preserve"> </w:t>
+      </w:r>
+      <w:proofErr w:type="spellStart"/>
+      <w:r>
+        <w:t>à</w:t>
+      </w:r>
+      <w:proofErr w:type="spellEnd"/>
+      <w:r>
+        <w:t xml:space="preserve"> </w:t>
+      </w:r>
+      <w:proofErr w:type="spellStart"/>
+      <w:r>
+        <w:t>effectuer</w:t>
+      </w:r>
+      <w:proofErr w:type="spellEnd"/>
+      <w:r>
+        <w:t xml:space="preserve"> (0</w:t>
+      </w:r>
+      <w:r>
+        <w:t>8</w:t>
+      </w:r>
+      <w:r>
+        <w:t xml:space="preserve"> </w:t>
       </w:r>
       <w:proofErr w:type="spellStart"/>
       <w:r>
@@ -178,66 +199,7 @@
         </w:numPr>
       </w:pPr>
       <w:r>
-        <w:t xml:space="preserve">Correction </w:t>
-      </w:r>
-      <w:proofErr w:type="gramStart"/>
-      <w:r>
-        <w:t>Bug :</w:t>
-      </w:r>
-      <w:proofErr w:type="gramEnd"/>
-      <w:r>
-        <w:t xml:space="preserve"> </w:t>
-      </w:r>
-      <w:proofErr w:type="spellStart"/>
-      <w:r>
-        <w:t>Dans</w:t>
-      </w:r>
-      <w:proofErr w:type="spellEnd"/>
-      <w:r>
-        <w:t xml:space="preserve"> modifier, </w:t>
-      </w:r>
-      <w:proofErr w:type="spellStart"/>
-      <w:r>
-        <w:t>cor</w:t>
-      </w:r>
-      <w:r>
-        <w:t>riger</w:t>
-      </w:r>
-      <w:proofErr w:type="spellEnd"/>
-      <w:r>
-        <w:t xml:space="preserve"> date de fin de </w:t>
-      </w:r>
-      <w:proofErr w:type="spellStart"/>
-      <w:r>
-        <w:t>garantie</w:t>
-      </w:r>
-      <w:proofErr w:type="spellEnd"/>
-      <w:r>
-        <w:t xml:space="preserve"> ,</w:t>
-      </w:r>
-      <w:proofErr w:type="spellStart"/>
-      <w:r>
-        <w:t>enlever</w:t>
-      </w:r>
-      <w:proofErr w:type="spellEnd"/>
-      <w:r>
-        <w:t xml:space="preserve"> </w:t>
-      </w:r>
-      <w:proofErr w:type="spellStart"/>
-      <w:r>
-        <w:t>aucune</w:t>
-      </w:r>
-      <w:proofErr w:type="spellEnd"/>
-      <w:r>
-        <w:t xml:space="preserve"> </w:t>
-      </w:r>
-      <w:proofErr w:type="spellStart"/>
-      <w:r>
-        <w:t>garantie</w:t>
-      </w:r>
-      <w:proofErr w:type="spellEnd"/>
-      <w:r>
-        <w:t xml:space="preserve"> </w:t>
+        <w:t xml:space="preserve">Tentative de correction </w:t>
       </w:r>
       <w:proofErr w:type="spellStart"/>
       <w:r>
@@ -245,10 +207,23 @@
       </w:r>
       <w:proofErr w:type="spellEnd"/>
       <w:r>
-        <w:t xml:space="preserve"> champ. </w:t>
-      </w:r>
-      <w:r>
-        <w:t xml:space="preserve">(01 </w:t>
+        <w:t xml:space="preserve"> Bug: </w:t>
+      </w:r>
+      <w:proofErr w:type="spellStart"/>
+      <w:r>
+        <w:t>ImageID</w:t>
+      </w:r>
+      <w:proofErr w:type="spellEnd"/>
+      <w:r>
+        <w:t xml:space="preserve"> Section </w:t>
+      </w:r>
+      <w:proofErr w:type="spellStart"/>
+      <w:r>
+        <w:t>Patrimoine</w:t>
+      </w:r>
+      <w:proofErr w:type="spellEnd"/>
+      <w:r>
+        <w:t xml:space="preserve"> (08 </w:t>
       </w:r>
       <w:proofErr w:type="spellStart"/>
       <w:r>
@@ -273,15 +248,15 @@
         </w:numPr>
       </w:pPr>
       <w:r>
-        <w:t xml:space="preserve">Tentative de correction de Bug </w:t>
-      </w:r>
-      <w:proofErr w:type="spellStart"/>
-      <w:r>
-        <w:t>dans</w:t>
-      </w:r>
-      <w:proofErr w:type="spellEnd"/>
-      <w:r>
-        <w:t xml:space="preserve"> la section </w:t>
+        <w:t xml:space="preserve">Correction Bug  : </w:t>
+      </w:r>
+      <w:proofErr w:type="spellStart"/>
+      <w:r>
+        <w:t>ImageID</w:t>
+      </w:r>
+      <w:proofErr w:type="spellEnd"/>
+      <w:r>
+        <w:t xml:space="preserve"> Section </w:t>
       </w:r>
       <w:proofErr w:type="spellStart"/>
       <w:r>
@@ -289,39 +264,7 @@
       </w:r>
       <w:proofErr w:type="spellEnd"/>
       <w:r>
-        <w:t xml:space="preserve">. Beaucoup de temps au </w:t>
-      </w:r>
-      <w:proofErr w:type="spellStart"/>
-      <w:r>
-        <w:t>niveau</w:t>
-      </w:r>
-      <w:proofErr w:type="spellEnd"/>
-      <w:r>
-        <w:t xml:space="preserve"> de la </w:t>
-      </w:r>
-      <w:proofErr w:type="spellStart"/>
-      <w:r>
-        <w:t>compréhension</w:t>
-      </w:r>
-      <w:proofErr w:type="spellEnd"/>
-      <w:r>
-        <w:t xml:space="preserve"> </w:t>
-      </w:r>
-      <w:proofErr w:type="spellStart"/>
-      <w:r>
-        <w:t>du</w:t>
-      </w:r>
-      <w:proofErr w:type="spellEnd"/>
-      <w:r>
-        <w:t xml:space="preserve"> </w:t>
-      </w:r>
-      <w:proofErr w:type="spellStart"/>
-      <w:r>
-        <w:t>système</w:t>
-      </w:r>
-      <w:proofErr w:type="spellEnd"/>
-      <w:r>
-        <w:t xml:space="preserve"> (04 </w:t>
+        <w:t xml:space="preserve"> (10 </w:t>
       </w:r>
       <w:proofErr w:type="spellStart"/>
       <w:r>
@@ -346,45 +289,48 @@
         </w:numPr>
       </w:pPr>
       <w:r>
-        <w:t xml:space="preserve">Correction </w:t>
-      </w:r>
-      <w:proofErr w:type="gramStart"/>
-      <w:r>
-        <w:t>Bug :</w:t>
-      </w:r>
-      <w:proofErr w:type="gramEnd"/>
-      <w:r>
-        <w:t xml:space="preserve"> </w:t>
-      </w:r>
-      <w:r>
-        <w:t xml:space="preserve">Les photos </w:t>
-      </w:r>
-      <w:proofErr w:type="spellStart"/>
-      <w:r>
-        <w:t>n’apparaissent</w:t>
-      </w:r>
-      <w:proofErr w:type="spellEnd"/>
-      <w:r>
-        <w:t xml:space="preserve"> pas </w:t>
-      </w:r>
-      <w:proofErr w:type="spellStart"/>
-      <w:r>
-        <w:t>toujours</w:t>
-      </w:r>
-      <w:proofErr w:type="spellEnd"/>
-      <w:r>
-        <w:t xml:space="preserve"> au bon </w:t>
-      </w:r>
-      <w:proofErr w:type="spellStart"/>
-      <w:r>
-        <w:t>endroit</w:t>
-      </w:r>
-      <w:proofErr w:type="spellEnd"/>
-      <w:r>
-        <w:t xml:space="preserve">. </w:t>
-      </w:r>
-      <w:r>
-        <w:t xml:space="preserve">(05 </w:t>
+        <w:t xml:space="preserve">Tentative de correction </w:t>
+      </w:r>
+      <w:proofErr w:type="spellStart"/>
+      <w:r>
+        <w:t>du</w:t>
+      </w:r>
+      <w:proofErr w:type="spellEnd"/>
+      <w:r>
+        <w:t xml:space="preserve"> Bug : </w:t>
+      </w:r>
+      <w:r>
+        <w:t>No image (</w:t>
+      </w:r>
+      <w:proofErr w:type="spellStart"/>
+      <w:r>
+        <w:t>quand</w:t>
+      </w:r>
+      <w:proofErr w:type="spellEnd"/>
+      <w:r>
+        <w:t xml:space="preserve"> on cancel </w:t>
+      </w:r>
+      <w:proofErr w:type="spellStart"/>
+      <w:r>
+        <w:t>l’ajout</w:t>
+      </w:r>
+      <w:proofErr w:type="spellEnd"/>
+      <w:r>
+        <w:t xml:space="preserve"> </w:t>
+      </w:r>
+      <w:proofErr w:type="spellStart"/>
+      <w:r>
+        <w:t>d’image</w:t>
+      </w:r>
+      <w:proofErr w:type="spellEnd"/>
+      <w:r>
+        <w:t xml:space="preserve">) </w:t>
+      </w:r>
+      <w:r>
+        <w:t xml:space="preserve"> (</w:t>
+      </w:r>
+      <w:r>
+        <w:t xml:space="preserve">10 </w:t>
       </w:r>
       <w:proofErr w:type="spellStart"/>
       <w:r>
@@ -398,6 +344,143 @@
     <w:p>
       <w:pPr>
         <w:pStyle w:val="ListParagraph"/>
+      </w:pPr>
+    </w:p>
+    <w:p>
+      <w:pPr>
+        <w:pStyle w:val="ListParagraph"/>
+      </w:pPr>
+    </w:p>
+    <w:p>
+      <w:pPr>
+        <w:pStyle w:val="ListParagraph"/>
+      </w:pPr>
+    </w:p>
+    <w:p>
+      <w:pPr>
+        <w:pStyle w:val="ListParagraph"/>
+      </w:pPr>
+    </w:p>
+    <w:p>
+      <w:pPr>
+        <w:pStyle w:val="ListParagraph"/>
+      </w:pPr>
+    </w:p>
+    <w:p>
+      <w:pPr>
+        <w:jc w:val="center"/>
+        <w:rPr>
+          <w:sz w:val="28"/>
+          <w:szCs w:val="28"/>
+        </w:rPr>
+      </w:pPr>
+      <w:r>
+        <w:br w:type="page"/>
+      </w:r>
+      <w:r>
+        <w:rPr>
+          <w:noProof/>
+          <w:sz w:val="28"/>
+          <w:szCs w:val="28"/>
+          <w:lang w:eastAsia="en-CA"/>
+        </w:rPr>
+        <w:lastRenderedPageBreak/>
+        <w:pict>
+          <v:rect id="_x0000_s1028" style="position:absolute;left:0;text-align:left;margin-left:-56.15pt;margin-top:-56.15pt;width:580.8pt;height:192.8pt;z-index:251662336">
+            <v:fill opacity="0"/>
+          </v:rect>
+        </w:pict>
+      </w:r>
+      <w:r>
+        <w:rPr>
+          <w:sz w:val="28"/>
+          <w:szCs w:val="28"/>
+        </w:rPr>
+        <w:t xml:space="preserve">Journal de </w:t>
+      </w:r>
+      <w:proofErr w:type="spellStart"/>
+      <w:r>
+        <w:rPr>
+          <w:sz w:val="28"/>
+          <w:szCs w:val="28"/>
+        </w:rPr>
+        <w:t>bord</w:t>
+      </w:r>
+      <w:proofErr w:type="spellEnd"/>
+    </w:p>
+    <w:p>
+      <w:pPr>
+        <w:jc w:val="center"/>
+        <w:rPr>
+          <w:sz w:val="28"/>
+          <w:szCs w:val="28"/>
+        </w:rPr>
+      </w:pPr>
+      <w:r>
+        <w:rPr>
+          <w:sz w:val="28"/>
+          <w:szCs w:val="28"/>
+        </w:rPr>
+        <w:t>SEMAINE # 2</w:t>
+      </w:r>
+    </w:p>
+    <w:p>
+      <w:pPr>
+        <w:jc w:val="center"/>
+        <w:rPr>
+          <w:sz w:val="28"/>
+          <w:szCs w:val="28"/>
+        </w:rPr>
+      </w:pPr>
+      <w:r>
+        <w:rPr>
+          <w:sz w:val="28"/>
+          <w:szCs w:val="28"/>
+        </w:rPr>
+        <w:t xml:space="preserve">01 au 07 </w:t>
+      </w:r>
+      <w:proofErr w:type="spellStart"/>
+      <w:r>
+        <w:rPr>
+          <w:sz w:val="28"/>
+          <w:szCs w:val="28"/>
+        </w:rPr>
+        <w:t>Février</w:t>
+      </w:r>
+      <w:proofErr w:type="spellEnd"/>
+      <w:r>
+        <w:rPr>
+          <w:sz w:val="28"/>
+          <w:szCs w:val="28"/>
+        </w:rPr>
+        <w:t xml:space="preserve"> 2016</w:t>
+      </w:r>
+    </w:p>
+    <w:p>
+      <w:pPr>
+        <w:jc w:val="center"/>
+        <w:rPr>
+          <w:sz w:val="28"/>
+          <w:szCs w:val="28"/>
+        </w:rPr>
+      </w:pPr>
+    </w:p>
+    <w:p>
+      <w:pPr>
+        <w:jc w:val="center"/>
+        <w:rPr>
+          <w:sz w:val="28"/>
+          <w:szCs w:val="28"/>
+        </w:rPr>
+      </w:pPr>
+    </w:p>
+    <w:p>
+      <w:pPr>
+        <w:jc w:val="center"/>
+        <w:rPr>
+          <w:sz w:val="28"/>
+          <w:szCs w:val="28"/>
+        </w:rPr>
       </w:pPr>
     </w:p>
     <w:p>
@@ -408,6 +491,291 @@
           <w:numId w:val="1"/>
         </w:numPr>
       </w:pPr>
+      <w:proofErr w:type="spellStart"/>
+      <w:r>
+        <w:t>Incorporer</w:t>
+      </w:r>
+      <w:proofErr w:type="spellEnd"/>
+      <w:r>
+        <w:t xml:space="preserve"> la base de </w:t>
+      </w:r>
+      <w:proofErr w:type="spellStart"/>
+      <w:r>
+        <w:t>donnée</w:t>
+      </w:r>
+      <w:proofErr w:type="spellEnd"/>
+      <w:r>
+        <w:t xml:space="preserve"> et la </w:t>
+      </w:r>
+      <w:proofErr w:type="spellStart"/>
+      <w:r>
+        <w:t>lié</w:t>
+      </w:r>
+      <w:proofErr w:type="spellEnd"/>
+      <w:r>
+        <w:t xml:space="preserve"> au </w:t>
+      </w:r>
+      <w:proofErr w:type="spellStart"/>
+      <w:r>
+        <w:t>projet</w:t>
+      </w:r>
+      <w:proofErr w:type="spellEnd"/>
+      <w:r>
+        <w:t xml:space="preserve"> (01 </w:t>
+      </w:r>
+      <w:proofErr w:type="spellStart"/>
+      <w:r>
+        <w:t>Février</w:t>
+      </w:r>
+      <w:proofErr w:type="spellEnd"/>
+      <w:r>
+        <w:t xml:space="preserve"> 2016)</w:t>
+      </w:r>
+    </w:p>
+    <w:p>
+      <w:pPr>
+        <w:pStyle w:val="ListParagraph"/>
+      </w:pPr>
+    </w:p>
+    <w:p>
+      <w:pPr>
+        <w:pStyle w:val="ListParagraph"/>
+        <w:numPr>
+          <w:ilvl w:val="0"/>
+          <w:numId w:val="1"/>
+        </w:numPr>
+      </w:pPr>
+      <w:r>
+        <w:t xml:space="preserve">Correction </w:t>
+      </w:r>
+      <w:proofErr w:type="gramStart"/>
+      <w:r>
+        <w:t>Bug :</w:t>
+      </w:r>
+      <w:proofErr w:type="gramEnd"/>
+      <w:r>
+        <w:t xml:space="preserve"> </w:t>
+      </w:r>
+      <w:proofErr w:type="spellStart"/>
+      <w:r>
+        <w:t>Dans</w:t>
+      </w:r>
+      <w:proofErr w:type="spellEnd"/>
+      <w:r>
+        <w:t xml:space="preserve"> modifier, </w:t>
+      </w:r>
+      <w:proofErr w:type="spellStart"/>
+      <w:r>
+        <w:t>cor</w:t>
+      </w:r>
+      <w:r>
+        <w:t>riger</w:t>
+      </w:r>
+      <w:proofErr w:type="spellEnd"/>
+      <w:r>
+        <w:t xml:space="preserve"> date de fin de </w:t>
+      </w:r>
+      <w:proofErr w:type="spellStart"/>
+      <w:r>
+        <w:t>garantie</w:t>
+      </w:r>
+      <w:proofErr w:type="spellEnd"/>
+      <w:r>
+        <w:t xml:space="preserve"> ,</w:t>
+      </w:r>
+      <w:proofErr w:type="spellStart"/>
+      <w:r>
+        <w:t>enlever</w:t>
+      </w:r>
+      <w:proofErr w:type="spellEnd"/>
+      <w:r>
+        <w:t xml:space="preserve"> </w:t>
+      </w:r>
+      <w:proofErr w:type="spellStart"/>
+      <w:r>
+        <w:t>aucune</w:t>
+      </w:r>
+      <w:proofErr w:type="spellEnd"/>
+      <w:r>
+        <w:t xml:space="preserve"> </w:t>
+      </w:r>
+      <w:proofErr w:type="spellStart"/>
+      <w:r>
+        <w:t>garantie</w:t>
+      </w:r>
+      <w:proofErr w:type="spellEnd"/>
+      <w:r>
+        <w:t xml:space="preserve"> </w:t>
+      </w:r>
+      <w:proofErr w:type="spellStart"/>
+      <w:r>
+        <w:t>du</w:t>
+      </w:r>
+      <w:proofErr w:type="spellEnd"/>
+      <w:r>
+        <w:t xml:space="preserve"> champ. </w:t>
+      </w:r>
+      <w:r>
+        <w:t xml:space="preserve">(01 </w:t>
+      </w:r>
+      <w:proofErr w:type="spellStart"/>
+      <w:r>
+        <w:t>Février</w:t>
+      </w:r>
+      <w:proofErr w:type="spellEnd"/>
+      <w:r>
+        <w:t xml:space="preserve"> 2016)</w:t>
+      </w:r>
+    </w:p>
+    <w:p>
+      <w:pPr>
+        <w:pStyle w:val="ListParagraph"/>
+      </w:pPr>
+    </w:p>
+    <w:p>
+      <w:pPr>
+        <w:pStyle w:val="ListParagraph"/>
+        <w:numPr>
+          <w:ilvl w:val="0"/>
+          <w:numId w:val="1"/>
+        </w:numPr>
+      </w:pPr>
+      <w:r>
+        <w:t xml:space="preserve">Tentative de correction de Bug </w:t>
+      </w:r>
+      <w:proofErr w:type="spellStart"/>
+      <w:r>
+        <w:t>dans</w:t>
+      </w:r>
+      <w:proofErr w:type="spellEnd"/>
+      <w:r>
+        <w:t xml:space="preserve"> la section </w:t>
+      </w:r>
+      <w:proofErr w:type="spellStart"/>
+      <w:r>
+        <w:t>Patrimoine</w:t>
+      </w:r>
+      <w:proofErr w:type="spellEnd"/>
+      <w:r>
+        <w:t xml:space="preserve">. Beaucoup de temps au </w:t>
+      </w:r>
+      <w:proofErr w:type="spellStart"/>
+      <w:r>
+        <w:t>niveau</w:t>
+      </w:r>
+      <w:proofErr w:type="spellEnd"/>
+      <w:r>
+        <w:t xml:space="preserve"> de la </w:t>
+      </w:r>
+      <w:proofErr w:type="spellStart"/>
+      <w:r>
+        <w:t>compréhension</w:t>
+      </w:r>
+      <w:proofErr w:type="spellEnd"/>
+      <w:r>
+        <w:t xml:space="preserve"> </w:t>
+      </w:r>
+      <w:proofErr w:type="spellStart"/>
+      <w:r>
+        <w:t>du</w:t>
+      </w:r>
+      <w:proofErr w:type="spellEnd"/>
+      <w:r>
+        <w:t xml:space="preserve"> </w:t>
+      </w:r>
+      <w:proofErr w:type="spellStart"/>
+      <w:r>
+        <w:t>système</w:t>
+      </w:r>
+      <w:proofErr w:type="spellEnd"/>
+      <w:r>
+        <w:t xml:space="preserve"> (04 </w:t>
+      </w:r>
+      <w:proofErr w:type="spellStart"/>
+      <w:r>
+        <w:t>Février</w:t>
+      </w:r>
+      <w:proofErr w:type="spellEnd"/>
+      <w:r>
+        <w:t xml:space="preserve"> 2016)</w:t>
+      </w:r>
+    </w:p>
+    <w:p>
+      <w:pPr>
+        <w:pStyle w:val="ListParagraph"/>
+      </w:pPr>
+    </w:p>
+    <w:p>
+      <w:pPr>
+        <w:pStyle w:val="ListParagraph"/>
+        <w:numPr>
+          <w:ilvl w:val="0"/>
+          <w:numId w:val="1"/>
+        </w:numPr>
+      </w:pPr>
+      <w:r>
+        <w:t xml:space="preserve">Correction </w:t>
+      </w:r>
+      <w:proofErr w:type="gramStart"/>
+      <w:r>
+        <w:t>Bug :</w:t>
+      </w:r>
+      <w:proofErr w:type="gramEnd"/>
+      <w:r>
+        <w:t xml:space="preserve"> </w:t>
+      </w:r>
+      <w:r>
+        <w:t xml:space="preserve">Les photos </w:t>
+      </w:r>
+      <w:proofErr w:type="spellStart"/>
+      <w:r>
+        <w:t>n’apparaissent</w:t>
+      </w:r>
+      <w:proofErr w:type="spellEnd"/>
+      <w:r>
+        <w:t xml:space="preserve"> pas </w:t>
+      </w:r>
+      <w:proofErr w:type="spellStart"/>
+      <w:r>
+        <w:t>toujours</w:t>
+      </w:r>
+      <w:proofErr w:type="spellEnd"/>
+      <w:r>
+        <w:t xml:space="preserve"> au bon </w:t>
+      </w:r>
+      <w:proofErr w:type="spellStart"/>
+      <w:r>
+        <w:t>endroit</w:t>
+      </w:r>
+      <w:proofErr w:type="spellEnd"/>
+      <w:r>
+        <w:t xml:space="preserve">. </w:t>
+      </w:r>
+      <w:r>
+        <w:t xml:space="preserve">(05 </w:t>
+      </w:r>
+      <w:proofErr w:type="spellStart"/>
+      <w:r>
+        <w:t>Février</w:t>
+      </w:r>
+      <w:proofErr w:type="spellEnd"/>
+      <w:r>
+        <w:t xml:space="preserve"> 2016)</w:t>
+      </w:r>
+    </w:p>
+    <w:p>
+      <w:pPr>
+        <w:pStyle w:val="ListParagraph"/>
+      </w:pPr>
+    </w:p>
+    <w:p>
+      <w:pPr>
+        <w:pStyle w:val="ListParagraph"/>
+        <w:numPr>
+          <w:ilvl w:val="0"/>
+          <w:numId w:val="1"/>
+        </w:numPr>
+      </w:pPr>
       <w:r>
         <w:t xml:space="preserve">Correction Bug : </w:t>
       </w:r>
@@ -446,26 +814,18 @@
         <w:t xml:space="preserve"> 2016)</w:t>
       </w:r>
     </w:p>
-    <w:p>
-      <w:pPr>
-        <w:pStyle w:val="ListParagraph"/>
-      </w:pPr>
-    </w:p>
-    <w:p>
-      <w:pPr>
-        <w:pStyle w:val="ListParagraph"/>
-      </w:pPr>
-    </w:p>
-    <w:p>
-      <w:pPr>
-        <w:pStyle w:val="ListParagraph"/>
-      </w:pPr>
-    </w:p>
-    <w:p>
-      <w:r>
-        <w:br w:type="page"/>
-      </w:r>
-    </w:p>
+    <w:p/>
+    <w:p/>
+    <w:p/>
+    <w:p/>
+    <w:p/>
+    <w:p/>
+    <w:p/>
+    <w:p/>
+    <w:p/>
+    <w:p/>
+    <w:p/>
+    <w:p/>
     <w:p>
       <w:pPr>
         <w:jc w:val="center"/>
@@ -481,7 +841,6 @@
           <w:szCs w:val="28"/>
           <w:lang w:eastAsia="en-CA"/>
         </w:rPr>
-        <w:lastRenderedPageBreak/>
         <w:pict>
           <v:rect id="_x0000_s1027" style="position:absolute;left:0;text-align:left;margin-left:-56.15pt;margin-top:-56.15pt;width:580.8pt;height:192.8pt;z-index:251660288">
             <v:fill opacity="0"/>

</xml_diff>

<commit_message>
Update Split Job et Jdb Mike
</commit_message>
<xml_diff>
--- a/Journaux_de_bord/Jdb-MikeLRoy.docx
+++ b/Journaux_de_bord/Jdb-MikeLRoy.docx
@@ -17,6 +17,391 @@
           <w:szCs w:val="28"/>
           <w:lang w:eastAsia="en-CA"/>
         </w:rPr>
+        <w:pict>
+          <v:rect id="_x0000_s1030" style="position:absolute;left:0;text-align:left;margin-left:-56.15pt;margin-top:-56.15pt;width:580.8pt;height:192.8pt;z-index:251664384">
+            <v:fill opacity="0"/>
+          </v:rect>
+        </w:pict>
+      </w:r>
+      <w:r>
+        <w:rPr>
+          <w:sz w:val="28"/>
+          <w:szCs w:val="28"/>
+        </w:rPr>
+        <w:t xml:space="preserve">Journal de </w:t>
+      </w:r>
+      <w:proofErr w:type="spellStart"/>
+      <w:r>
+        <w:rPr>
+          <w:sz w:val="28"/>
+          <w:szCs w:val="28"/>
+        </w:rPr>
+        <w:t>bord</w:t>
+      </w:r>
+      <w:proofErr w:type="spellEnd"/>
+    </w:p>
+    <w:p>
+      <w:pPr>
+        <w:jc w:val="center"/>
+        <w:rPr>
+          <w:sz w:val="28"/>
+          <w:szCs w:val="28"/>
+        </w:rPr>
+      </w:pPr>
+      <w:r>
+        <w:rPr>
+          <w:sz w:val="28"/>
+          <w:szCs w:val="28"/>
+        </w:rPr>
+        <w:t>SEMAINE # 4</w:t>
+      </w:r>
+    </w:p>
+    <w:p>
+      <w:pPr>
+        <w:jc w:val="center"/>
+        <w:rPr>
+          <w:sz w:val="28"/>
+          <w:szCs w:val="28"/>
+        </w:rPr>
+      </w:pPr>
+      <w:r>
+        <w:rPr>
+          <w:sz w:val="28"/>
+          <w:szCs w:val="28"/>
+        </w:rPr>
+        <w:t>15 au 21</w:t>
+      </w:r>
+      <w:r>
+        <w:rPr>
+          <w:sz w:val="28"/>
+          <w:szCs w:val="28"/>
+        </w:rPr>
+        <w:t xml:space="preserve"> </w:t>
+      </w:r>
+      <w:proofErr w:type="spellStart"/>
+      <w:r>
+        <w:rPr>
+          <w:sz w:val="28"/>
+          <w:szCs w:val="28"/>
+        </w:rPr>
+        <w:t>Février</w:t>
+      </w:r>
+      <w:proofErr w:type="spellEnd"/>
+      <w:r>
+        <w:rPr>
+          <w:sz w:val="28"/>
+          <w:szCs w:val="28"/>
+        </w:rPr>
+        <w:t xml:space="preserve"> 2016</w:t>
+      </w:r>
+    </w:p>
+    <w:p>
+      <w:pPr>
+        <w:jc w:val="center"/>
+        <w:rPr>
+          <w:sz w:val="28"/>
+          <w:szCs w:val="28"/>
+        </w:rPr>
+      </w:pPr>
+    </w:p>
+    <w:p>
+      <w:pPr>
+        <w:jc w:val="center"/>
+        <w:rPr>
+          <w:sz w:val="28"/>
+          <w:szCs w:val="28"/>
+        </w:rPr>
+      </w:pPr>
+    </w:p>
+    <w:p>
+      <w:pPr>
+        <w:jc w:val="center"/>
+        <w:rPr>
+          <w:sz w:val="28"/>
+          <w:szCs w:val="28"/>
+        </w:rPr>
+      </w:pPr>
+    </w:p>
+    <w:p>
+      <w:pPr>
+        <w:pStyle w:val="ListParagraph"/>
+        <w:numPr>
+          <w:ilvl w:val="0"/>
+          <w:numId w:val="1"/>
+        </w:numPr>
+      </w:pPr>
+      <w:r>
+        <w:t>Correction Bug : No image (</w:t>
+      </w:r>
+      <w:proofErr w:type="spellStart"/>
+      <w:r>
+        <w:t>quand</w:t>
+      </w:r>
+      <w:proofErr w:type="spellEnd"/>
+      <w:r>
+        <w:t xml:space="preserve"> on cancel </w:t>
+      </w:r>
+      <w:proofErr w:type="spellStart"/>
+      <w:r>
+        <w:t>l’ajout</w:t>
+      </w:r>
+      <w:proofErr w:type="spellEnd"/>
+      <w:r>
+        <w:t xml:space="preserve"> </w:t>
+      </w:r>
+      <w:proofErr w:type="spellStart"/>
+      <w:r>
+        <w:t>d’image</w:t>
+      </w:r>
+      <w:proofErr w:type="spellEnd"/>
+      <w:r>
+        <w:t xml:space="preserve">)  </w:t>
+      </w:r>
+      <w:r>
+        <w:t xml:space="preserve"> (</w:t>
+      </w:r>
+      <w:r>
+        <w:t>15</w:t>
+      </w:r>
+      <w:r>
+        <w:t xml:space="preserve"> </w:t>
+      </w:r>
+      <w:proofErr w:type="spellStart"/>
+      <w:r>
+        <w:t>Février</w:t>
+      </w:r>
+      <w:proofErr w:type="spellEnd"/>
+      <w:r>
+        <w:t xml:space="preserve"> 2016)</w:t>
+      </w:r>
+    </w:p>
+    <w:p>
+      <w:pPr>
+        <w:pStyle w:val="ListParagraph"/>
+      </w:pPr>
+    </w:p>
+    <w:p>
+      <w:pPr>
+        <w:pStyle w:val="ListParagraph"/>
+        <w:numPr>
+          <w:ilvl w:val="0"/>
+          <w:numId w:val="1"/>
+        </w:numPr>
+      </w:pPr>
+      <w:r>
+        <w:t xml:space="preserve">Test de la version web </w:t>
+      </w:r>
+      <w:proofErr w:type="spellStart"/>
+      <w:r>
+        <w:t>dans</w:t>
+      </w:r>
+      <w:proofErr w:type="spellEnd"/>
+      <w:r>
+        <w:t xml:space="preserve"> son ensemble,  Pas de nouveau Bug </w:t>
+      </w:r>
+      <w:proofErr w:type="spellStart"/>
+      <w:r>
+        <w:t>repérer</w:t>
+      </w:r>
+      <w:proofErr w:type="spellEnd"/>
+      <w:r>
+        <w:t xml:space="preserve"> (15</w:t>
+      </w:r>
+      <w:r>
+        <w:t xml:space="preserve"> </w:t>
+      </w:r>
+      <w:proofErr w:type="spellStart"/>
+      <w:r>
+        <w:t>Février</w:t>
+      </w:r>
+      <w:proofErr w:type="spellEnd"/>
+      <w:r>
+        <w:t xml:space="preserve"> 2016)</w:t>
+      </w:r>
+    </w:p>
+    <w:p>
+      <w:pPr>
+        <w:pStyle w:val="ListParagraph"/>
+      </w:pPr>
+    </w:p>
+    <w:p>
+      <w:pPr>
+        <w:pStyle w:val="ListParagraph"/>
+        <w:numPr>
+          <w:ilvl w:val="0"/>
+          <w:numId w:val="1"/>
+        </w:numPr>
+      </w:pPr>
+      <w:r>
+        <w:t xml:space="preserve">Test de la version mobile </w:t>
+      </w:r>
+      <w:proofErr w:type="spellStart"/>
+      <w:r>
+        <w:t>sur</w:t>
+      </w:r>
+      <w:proofErr w:type="spellEnd"/>
+      <w:r>
+        <w:t xml:space="preserve"> IOS </w:t>
+      </w:r>
+      <w:proofErr w:type="spellStart"/>
+      <w:r>
+        <w:t>dans</w:t>
+      </w:r>
+      <w:proofErr w:type="spellEnd"/>
+      <w:r>
+        <w:t xml:space="preserve"> son ensemble (15 </w:t>
+      </w:r>
+      <w:proofErr w:type="spellStart"/>
+      <w:r>
+        <w:t>Février</w:t>
+      </w:r>
+      <w:proofErr w:type="spellEnd"/>
+      <w:r>
+        <w:t xml:space="preserve"> 2016)</w:t>
+      </w:r>
+    </w:p>
+    <w:p>
+      <w:pPr>
+        <w:pStyle w:val="ListParagraph"/>
+      </w:pPr>
+    </w:p>
+    <w:p>
+      <w:pPr>
+        <w:pStyle w:val="ListParagraph"/>
+        <w:numPr>
+          <w:ilvl w:val="0"/>
+          <w:numId w:val="1"/>
+        </w:numPr>
+      </w:pPr>
+      <w:r>
+        <w:t xml:space="preserve">Commencer la documentation </w:t>
+      </w:r>
+      <w:proofErr w:type="spellStart"/>
+      <w:r>
+        <w:t>sur</w:t>
+      </w:r>
+      <w:proofErr w:type="spellEnd"/>
+      <w:r>
+        <w:t xml:space="preserve"> les bugs </w:t>
+      </w:r>
+      <w:proofErr w:type="spellStart"/>
+      <w:r>
+        <w:t>que</w:t>
+      </w:r>
+      <w:proofErr w:type="spellEnd"/>
+      <w:r>
+        <w:t xml:space="preserve"> </w:t>
+      </w:r>
+      <w:proofErr w:type="spellStart"/>
+      <w:r>
+        <w:t>j’ai</w:t>
+      </w:r>
+      <w:proofErr w:type="spellEnd"/>
+      <w:r>
+        <w:t xml:space="preserve"> </w:t>
+      </w:r>
+      <w:proofErr w:type="spellStart"/>
+      <w:r>
+        <w:t>corrigé</w:t>
+      </w:r>
+      <w:proofErr w:type="spellEnd"/>
+      <w:r>
+        <w:t xml:space="preserve"> (15 </w:t>
+      </w:r>
+      <w:proofErr w:type="spellStart"/>
+      <w:r>
+        <w:t>Février</w:t>
+      </w:r>
+      <w:proofErr w:type="spellEnd"/>
+      <w:r>
+        <w:t xml:space="preserve"> 2016)</w:t>
+      </w:r>
+    </w:p>
+    <w:p>
+      <w:pPr>
+        <w:pStyle w:val="ListParagraph"/>
+      </w:pPr>
+    </w:p>
+    <w:p>
+      <w:pPr>
+        <w:pStyle w:val="ListParagraph"/>
+        <w:numPr>
+          <w:ilvl w:val="0"/>
+          <w:numId w:val="1"/>
+        </w:numPr>
+      </w:pPr>
+      <w:proofErr w:type="spellStart"/>
+      <w:r>
+        <w:t>Mise</w:t>
+      </w:r>
+      <w:proofErr w:type="spellEnd"/>
+      <w:r>
+        <w:t xml:space="preserve"> </w:t>
+      </w:r>
+      <w:proofErr w:type="spellStart"/>
+      <w:r>
+        <w:t>à</w:t>
+      </w:r>
+      <w:proofErr w:type="spellEnd"/>
+      <w:r>
+        <w:t xml:space="preserve"> jour </w:t>
+      </w:r>
+      <w:proofErr w:type="spellStart"/>
+      <w:r>
+        <w:t>SplitJob</w:t>
+      </w:r>
+      <w:proofErr w:type="spellEnd"/>
+      <w:r>
+        <w:t xml:space="preserve">  (15 </w:t>
+      </w:r>
+      <w:proofErr w:type="spellStart"/>
+      <w:r>
+        <w:t>Février</w:t>
+      </w:r>
+      <w:proofErr w:type="spellEnd"/>
+      <w:r>
+        <w:t xml:space="preserve"> 2016)</w:t>
+      </w:r>
+    </w:p>
+    <w:p>
+      <w:pPr>
+        <w:rPr>
+          <w:sz w:val="28"/>
+          <w:szCs w:val="28"/>
+        </w:rPr>
+      </w:pPr>
+    </w:p>
+    <w:p>
+      <w:pPr>
+        <w:rPr>
+          <w:sz w:val="28"/>
+          <w:szCs w:val="28"/>
+        </w:rPr>
+      </w:pPr>
+      <w:r>
+        <w:rPr>
+          <w:sz w:val="28"/>
+          <w:szCs w:val="28"/>
+        </w:rPr>
+        <w:br w:type="page"/>
+      </w:r>
+    </w:p>
+    <w:p>
+      <w:pPr>
+        <w:jc w:val="center"/>
+        <w:rPr>
+          <w:sz w:val="28"/>
+          <w:szCs w:val="28"/>
+        </w:rPr>
+      </w:pPr>
+      <w:r>
+        <w:rPr>
+          <w:noProof/>
+          <w:sz w:val="28"/>
+          <w:szCs w:val="28"/>
+          <w:lang w:eastAsia="en-CA"/>
+        </w:rPr>
+        <w:lastRenderedPageBreak/>
         <w:pict>
           <v:rect id="_x0000_s1026" style="position:absolute;left:0;text-align:left;margin-left:-56.15pt;margin-top:-56.15pt;width:580.8pt;height:192.8pt;z-index:251658240">
             <v:fill opacity="0"/>
@@ -819,13 +1204,11 @@
     <w:p/>
     <w:p/>
     <w:p/>
-    <w:p/>
-    <w:p/>
-    <w:p/>
-    <w:p/>
-    <w:p/>
-    <w:p/>
-    <w:p/>
+    <w:p>
+      <w:r>
+        <w:br w:type="page"/>
+      </w:r>
+    </w:p>
     <w:p>
       <w:pPr>
         <w:jc w:val="center"/>
@@ -841,6 +1224,7 @@
           <w:szCs w:val="28"/>
           <w:lang w:eastAsia="en-CA"/>
         </w:rPr>
+        <w:lastRenderedPageBreak/>
         <w:pict>
           <v:rect id="_x0000_s1027" style="position:absolute;left:0;text-align:left;margin-left:-56.15pt;margin-top:-56.15pt;width:580.8pt;height:192.8pt;z-index:251660288">
             <v:fill opacity="0"/>

</xml_diff>

<commit_message>
Ajout Plan de documentation et Upadate jdb
</commit_message>
<xml_diff>
--- a/Journaux_de_bord/Jdb-MikeLRoy.docx
+++ b/Journaux_de_bord/Jdb-MikeLRoy.docx
@@ -362,6 +362,489 @@
       <w:r>
         <w:t xml:space="preserve"> 2016)</w:t>
       </w:r>
+    </w:p>
+    <w:p>
+      <w:pPr>
+        <w:pStyle w:val="ListParagraph"/>
+      </w:pPr>
+    </w:p>
+    <w:p>
+      <w:pPr>
+        <w:pStyle w:val="ListParagraph"/>
+        <w:numPr>
+          <w:ilvl w:val="0"/>
+          <w:numId w:val="1"/>
+        </w:numPr>
+      </w:pPr>
+      <w:r>
+        <w:t xml:space="preserve">Correction de la multiplication </w:t>
+      </w:r>
+      <w:proofErr w:type="spellStart"/>
+      <w:r>
+        <w:t>d’images</w:t>
+      </w:r>
+      <w:proofErr w:type="spellEnd"/>
+      <w:r>
+        <w:t xml:space="preserve"> </w:t>
+      </w:r>
+      <w:proofErr w:type="spellStart"/>
+      <w:r>
+        <w:t>sur</w:t>
+      </w:r>
+      <w:proofErr w:type="spellEnd"/>
+      <w:r>
+        <w:t xml:space="preserve"> le server distant </w:t>
+      </w:r>
+      <w:proofErr w:type="spellStart"/>
+      <w:r>
+        <w:t>dû</w:t>
+      </w:r>
+      <w:proofErr w:type="spellEnd"/>
+      <w:r>
+        <w:t xml:space="preserve"> au fait </w:t>
+      </w:r>
+      <w:proofErr w:type="spellStart"/>
+      <w:r>
+        <w:t>que</w:t>
+      </w:r>
+      <w:proofErr w:type="spellEnd"/>
+      <w:r>
+        <w:t xml:space="preserve"> le </w:t>
+      </w:r>
+      <w:proofErr w:type="spellStart"/>
+      <w:r>
+        <w:t>changement</w:t>
+      </w:r>
+      <w:proofErr w:type="spellEnd"/>
+      <w:r>
+        <w:t xml:space="preserve"> </w:t>
+      </w:r>
+      <w:proofErr w:type="spellStart"/>
+      <w:r>
+        <w:t>d’items</w:t>
+      </w:r>
+      <w:proofErr w:type="spellEnd"/>
+      <w:r>
+        <w:t xml:space="preserve"> </w:t>
+      </w:r>
+      <w:proofErr w:type="spellStart"/>
+      <w:r>
+        <w:t>rapides</w:t>
+      </w:r>
+      <w:proofErr w:type="spellEnd"/>
+      <w:r>
+        <w:t xml:space="preserve"> </w:t>
+      </w:r>
+      <w:proofErr w:type="spellStart"/>
+      <w:r>
+        <w:t>sur</w:t>
+      </w:r>
+      <w:proofErr w:type="spellEnd"/>
+      <w:r>
+        <w:t xml:space="preserve"> le server, </w:t>
+      </w:r>
+      <w:proofErr w:type="spellStart"/>
+      <w:r>
+        <w:t>multipliait</w:t>
+      </w:r>
+      <w:proofErr w:type="spellEnd"/>
+      <w:r>
+        <w:t xml:space="preserve"> les </w:t>
+      </w:r>
+      <w:proofErr w:type="spellStart"/>
+      <w:r>
+        <w:t>requêtes</w:t>
+      </w:r>
+      <w:proofErr w:type="spellEnd"/>
+      <w:r>
+        <w:t xml:space="preserve"> de </w:t>
+      </w:r>
+      <w:proofErr w:type="spellStart"/>
+      <w:r>
+        <w:t>chargement</w:t>
+      </w:r>
+      <w:proofErr w:type="spellEnd"/>
+      <w:r>
+        <w:t xml:space="preserve"> </w:t>
+      </w:r>
+      <w:proofErr w:type="spellStart"/>
+      <w:proofErr w:type="gramStart"/>
+      <w:r>
+        <w:t>d’images</w:t>
+      </w:r>
+      <w:proofErr w:type="spellEnd"/>
+      <w:r>
+        <w:t xml:space="preserve">  </w:t>
+      </w:r>
+      <w:proofErr w:type="spellStart"/>
+      <w:r>
+        <w:t>étant</w:t>
+      </w:r>
+      <w:proofErr w:type="spellEnd"/>
+      <w:proofErr w:type="gramEnd"/>
+      <w:r>
+        <w:t xml:space="preserve"> </w:t>
+      </w:r>
+      <w:proofErr w:type="spellStart"/>
+      <w:r>
+        <w:t>donné</w:t>
+      </w:r>
+      <w:proofErr w:type="spellEnd"/>
+      <w:r>
+        <w:t xml:space="preserve"> la </w:t>
+      </w:r>
+      <w:proofErr w:type="spellStart"/>
+      <w:r>
+        <w:t>lenteur</w:t>
+      </w:r>
+      <w:proofErr w:type="spellEnd"/>
+      <w:r>
+        <w:t xml:space="preserve"> </w:t>
+      </w:r>
+      <w:proofErr w:type="spellStart"/>
+      <w:r>
+        <w:t>d’exécution</w:t>
+      </w:r>
+      <w:proofErr w:type="spellEnd"/>
+      <w:r>
+        <w:t xml:space="preserve">. (17 </w:t>
+      </w:r>
+      <w:proofErr w:type="spellStart"/>
+      <w:r>
+        <w:t>Février</w:t>
+      </w:r>
+      <w:proofErr w:type="spellEnd"/>
+      <w:r>
+        <w:t xml:space="preserve"> 2016)</w:t>
+      </w:r>
+    </w:p>
+    <w:p>
+      <w:pPr>
+        <w:pStyle w:val="ListParagraph"/>
+      </w:pPr>
+    </w:p>
+    <w:p>
+      <w:pPr>
+        <w:pStyle w:val="ListParagraph"/>
+        <w:numPr>
+          <w:ilvl w:val="0"/>
+          <w:numId w:val="1"/>
+        </w:numPr>
+      </w:pPr>
+      <w:r>
+        <w:t xml:space="preserve">Correction de </w:t>
+      </w:r>
+      <w:proofErr w:type="spellStart"/>
+      <w:r>
+        <w:t>l’ajout</w:t>
+      </w:r>
+      <w:proofErr w:type="spellEnd"/>
+      <w:r>
+        <w:t xml:space="preserve"> </w:t>
+      </w:r>
+      <w:proofErr w:type="spellStart"/>
+      <w:r>
+        <w:t>d’image</w:t>
+      </w:r>
+      <w:proofErr w:type="spellEnd"/>
+      <w:r>
+        <w:t xml:space="preserve"> </w:t>
+      </w:r>
+      <w:proofErr w:type="spellStart"/>
+      <w:r>
+        <w:t>sur</w:t>
+      </w:r>
+      <w:proofErr w:type="spellEnd"/>
+      <w:r>
+        <w:t xml:space="preserve"> le server distant, car </w:t>
+      </w:r>
+      <w:proofErr w:type="spellStart"/>
+      <w:r>
+        <w:t>l’image</w:t>
+      </w:r>
+      <w:proofErr w:type="spellEnd"/>
+      <w:r>
+        <w:t xml:space="preserve"> </w:t>
+      </w:r>
+      <w:proofErr w:type="spellStart"/>
+      <w:r>
+        <w:t>prend</w:t>
+      </w:r>
+      <w:proofErr w:type="spellEnd"/>
+      <w:r>
+        <w:t xml:space="preserve"> </w:t>
+      </w:r>
+      <w:proofErr w:type="spellStart"/>
+      <w:r>
+        <w:t>du</w:t>
+      </w:r>
+      <w:proofErr w:type="spellEnd"/>
+      <w:r>
+        <w:t xml:space="preserve"> temps </w:t>
+      </w:r>
+      <w:proofErr w:type="spellStart"/>
+      <w:r>
+        <w:t>à</w:t>
+      </w:r>
+      <w:proofErr w:type="spellEnd"/>
+      <w:r>
+        <w:t xml:space="preserve"> </w:t>
+      </w:r>
+      <w:proofErr w:type="spellStart"/>
+      <w:r>
+        <w:t>s’enregistrer</w:t>
+      </w:r>
+      <w:proofErr w:type="spellEnd"/>
+      <w:r>
+        <w:t xml:space="preserve"> </w:t>
+      </w:r>
+      <w:proofErr w:type="spellStart"/>
+      <w:r>
+        <w:t>dans</w:t>
+      </w:r>
+      <w:proofErr w:type="spellEnd"/>
+      <w:r>
+        <w:t xml:space="preserve"> la base de </w:t>
+      </w:r>
+      <w:proofErr w:type="spellStart"/>
+      <w:r>
+        <w:t>donnée</w:t>
+      </w:r>
+      <w:proofErr w:type="spellEnd"/>
+      <w:r>
+        <w:t xml:space="preserve">, </w:t>
+      </w:r>
+      <w:proofErr w:type="gramStart"/>
+      <w:r>
+        <w:t>et</w:t>
+      </w:r>
+      <w:proofErr w:type="gramEnd"/>
+      <w:r>
+        <w:t xml:space="preserve"> le refresh de la page </w:t>
+      </w:r>
+      <w:proofErr w:type="spellStart"/>
+      <w:r>
+        <w:t>était</w:t>
+      </w:r>
+      <w:proofErr w:type="spellEnd"/>
+      <w:r>
+        <w:t xml:space="preserve"> trop </w:t>
+      </w:r>
+      <w:proofErr w:type="spellStart"/>
+      <w:r>
+        <w:t>rapide</w:t>
+      </w:r>
+      <w:proofErr w:type="spellEnd"/>
+      <w:r>
+        <w:t xml:space="preserve"> pour </w:t>
+      </w:r>
+      <w:proofErr w:type="spellStart"/>
+      <w:r>
+        <w:t>mettre</w:t>
+      </w:r>
+      <w:proofErr w:type="spellEnd"/>
+      <w:r>
+        <w:t xml:space="preserve"> </w:t>
+      </w:r>
+      <w:proofErr w:type="spellStart"/>
+      <w:r>
+        <w:t>à</w:t>
+      </w:r>
+      <w:proofErr w:type="spellEnd"/>
+      <w:r>
+        <w:t xml:space="preserve"> jour la nouvelle image. </w:t>
+      </w:r>
+      <w:proofErr w:type="spellStart"/>
+      <w:r>
+        <w:t>Donc</w:t>
+      </w:r>
+      <w:proofErr w:type="spellEnd"/>
+      <w:r>
+        <w:t xml:space="preserve">, </w:t>
+      </w:r>
+      <w:proofErr w:type="spellStart"/>
+      <w:r>
+        <w:t>ajout</w:t>
+      </w:r>
+      <w:proofErr w:type="spellEnd"/>
+      <w:r>
+        <w:t xml:space="preserve"> d’un sleep </w:t>
+      </w:r>
+      <w:proofErr w:type="spellStart"/>
+      <w:r>
+        <w:t>lors</w:t>
+      </w:r>
+      <w:proofErr w:type="spellEnd"/>
+      <w:r>
+        <w:t xml:space="preserve"> de </w:t>
+      </w:r>
+      <w:proofErr w:type="spellStart"/>
+      <w:r>
+        <w:t>l’ajout</w:t>
+      </w:r>
+      <w:proofErr w:type="spellEnd"/>
+      <w:r>
+        <w:t xml:space="preserve"> de </w:t>
+      </w:r>
+      <w:proofErr w:type="spellStart"/>
+      <w:r>
+        <w:t>l’image</w:t>
+      </w:r>
+      <w:proofErr w:type="spellEnd"/>
+      <w:r>
+        <w:t xml:space="preserve"> pour </w:t>
+      </w:r>
+      <w:proofErr w:type="spellStart"/>
+      <w:r>
+        <w:t>laisser</w:t>
+      </w:r>
+      <w:proofErr w:type="spellEnd"/>
+      <w:r>
+        <w:t xml:space="preserve"> le temps </w:t>
+      </w:r>
+      <w:proofErr w:type="spellStart"/>
+      <w:r>
+        <w:t>à</w:t>
+      </w:r>
+      <w:proofErr w:type="spellEnd"/>
+      <w:r>
+        <w:t xml:space="preserve"> la base de </w:t>
+      </w:r>
+      <w:proofErr w:type="spellStart"/>
+      <w:r>
+        <w:t>donnée</w:t>
+      </w:r>
+      <w:proofErr w:type="spellEnd"/>
+      <w:r>
+        <w:t xml:space="preserve"> de se </w:t>
+      </w:r>
+      <w:proofErr w:type="spellStart"/>
+      <w:r>
+        <w:t>mettre</w:t>
+      </w:r>
+      <w:proofErr w:type="spellEnd"/>
+      <w:r>
+        <w:t xml:space="preserve"> </w:t>
+      </w:r>
+      <w:proofErr w:type="spellStart"/>
+      <w:r>
+        <w:t>à</w:t>
+      </w:r>
+      <w:proofErr w:type="spellEnd"/>
+      <w:r>
+        <w:t xml:space="preserve"> jour.</w:t>
+      </w:r>
+      <w:r>
+        <w:t xml:space="preserve"> </w:t>
+      </w:r>
+      <w:r>
+        <w:t xml:space="preserve">(17 </w:t>
+      </w:r>
+      <w:proofErr w:type="spellStart"/>
+      <w:r>
+        <w:t>Février</w:t>
+      </w:r>
+      <w:proofErr w:type="spellEnd"/>
+      <w:r>
+        <w:t xml:space="preserve"> 2016)</w:t>
+      </w:r>
+    </w:p>
+    <w:p>
+      <w:pPr>
+        <w:pStyle w:val="ListParagraph"/>
+      </w:pPr>
+    </w:p>
+    <w:p>
+      <w:pPr>
+        <w:pStyle w:val="ListParagraph"/>
+        <w:numPr>
+          <w:ilvl w:val="0"/>
+          <w:numId w:val="1"/>
+        </w:numPr>
+      </w:pPr>
+      <w:r>
+        <w:t xml:space="preserve">Faire </w:t>
+      </w:r>
+      <w:proofErr w:type="gramStart"/>
+      <w:r>
+        <w:t>un</w:t>
+      </w:r>
+      <w:proofErr w:type="gramEnd"/>
+      <w:r>
+        <w:t xml:space="preserve"> plan pour la documentation </w:t>
+      </w:r>
+      <w:proofErr w:type="spellStart"/>
+      <w:r>
+        <w:t>afin</w:t>
+      </w:r>
+      <w:proofErr w:type="spellEnd"/>
+      <w:r>
+        <w:t xml:space="preserve"> </w:t>
+      </w:r>
+      <w:proofErr w:type="spellStart"/>
+      <w:r>
+        <w:t>que</w:t>
+      </w:r>
+      <w:proofErr w:type="spellEnd"/>
+      <w:r>
+        <w:t xml:space="preserve"> </w:t>
+      </w:r>
+      <w:proofErr w:type="spellStart"/>
+      <w:r>
+        <w:t>tous</w:t>
+      </w:r>
+      <w:proofErr w:type="spellEnd"/>
+      <w:r>
+        <w:t xml:space="preserve"> les </w:t>
+      </w:r>
+      <w:proofErr w:type="spellStart"/>
+      <w:r>
+        <w:t>membres</w:t>
+      </w:r>
+      <w:proofErr w:type="spellEnd"/>
+      <w:r>
+        <w:t xml:space="preserve"> </w:t>
+      </w:r>
+      <w:proofErr w:type="spellStart"/>
+      <w:r>
+        <w:t>puissent</w:t>
+      </w:r>
+      <w:proofErr w:type="spellEnd"/>
+      <w:r>
+        <w:t xml:space="preserve"> </w:t>
+      </w:r>
+      <w:proofErr w:type="spellStart"/>
+      <w:r>
+        <w:t>s’organiser</w:t>
+      </w:r>
+      <w:proofErr w:type="spellEnd"/>
+      <w:r>
+        <w:t xml:space="preserve"> pour la suite de la documentation.</w:t>
+      </w:r>
+      <w:r>
+        <w:t xml:space="preserve"> </w:t>
+      </w:r>
+      <w:r>
+        <w:t xml:space="preserve">(17 </w:t>
+      </w:r>
+      <w:proofErr w:type="spellStart"/>
+      <w:r>
+        <w:t>Février</w:t>
+      </w:r>
+      <w:proofErr w:type="spellEnd"/>
+      <w:r>
+        <w:t xml:space="preserve"> 2016)</w:t>
+      </w:r>
+    </w:p>
+    <w:p>
+      <w:pPr>
+        <w:pStyle w:val="ListParagraph"/>
+      </w:pPr>
+    </w:p>
+    <w:p>
+      <w:pPr>
+        <w:pStyle w:val="ListParagraph"/>
+      </w:pPr>
     </w:p>
     <w:p>
       <w:pPr>

</xml_diff>

<commit_message>
Mise à jour journal de bord Mike
</commit_message>
<xml_diff>
--- a/Journaux_de_bord/Jdb-MikeLRoy.docx
+++ b/Journaux_de_bord/Jdb-MikeLRoy.docx
@@ -2,6 +2,1208 @@
 <file path=word/document.xml><?xml version="1.0" encoding="utf-8"?>
 <w:document xmlns:ve="http://schemas.openxmlformats.org/markup-compatibility/2006" xmlns:o="urn:schemas-microsoft-com:office:office" xmlns:r="http://schemas.openxmlformats.org/officeDocument/2006/relationships" xmlns:m="http://schemas.openxmlformats.org/officeDocument/2006/math" xmlns:v="urn:schemas-microsoft-com:vml" xmlns:wp="http://schemas.openxmlformats.org/drawingml/2006/wordprocessingDrawing" xmlns:w10="urn:schemas-microsoft-com:office:word" xmlns:w="http://schemas.openxmlformats.org/wordprocessingml/2006/main" xmlns:wne="http://schemas.microsoft.com/office/word/2006/wordml">
   <w:body>
+    <w:p>
+      <w:pPr>
+        <w:jc w:val="center"/>
+        <w:rPr>
+          <w:sz w:val="28"/>
+          <w:szCs w:val="28"/>
+        </w:rPr>
+      </w:pPr>
+      <w:r>
+        <w:rPr>
+          <w:noProof/>
+          <w:sz w:val="28"/>
+          <w:szCs w:val="28"/>
+          <w:lang w:eastAsia="en-CA"/>
+        </w:rPr>
+        <w:pict>
+          <v:rect id="_x0000_s1032" style="position:absolute;left:0;text-align:left;margin-left:-56.15pt;margin-top:-56.15pt;width:580.8pt;height:192.8pt;z-index:251668480">
+            <v:fill opacity="0"/>
+          </v:rect>
+        </w:pict>
+      </w:r>
+      <w:r>
+        <w:rPr>
+          <w:sz w:val="28"/>
+          <w:szCs w:val="28"/>
+        </w:rPr>
+        <w:t xml:space="preserve">Journal de </w:t>
+      </w:r>
+      <w:proofErr w:type="spellStart"/>
+      <w:r>
+        <w:rPr>
+          <w:sz w:val="28"/>
+          <w:szCs w:val="28"/>
+        </w:rPr>
+        <w:t>bord</w:t>
+      </w:r>
+      <w:proofErr w:type="spellEnd"/>
+    </w:p>
+    <w:p>
+      <w:pPr>
+        <w:jc w:val="center"/>
+        <w:rPr>
+          <w:sz w:val="28"/>
+          <w:szCs w:val="28"/>
+        </w:rPr>
+      </w:pPr>
+      <w:r>
+        <w:rPr>
+          <w:sz w:val="28"/>
+          <w:szCs w:val="28"/>
+        </w:rPr>
+        <w:t>SEMAINE # 6</w:t>
+      </w:r>
+    </w:p>
+    <w:p>
+      <w:pPr>
+        <w:jc w:val="center"/>
+        <w:rPr>
+          <w:sz w:val="28"/>
+          <w:szCs w:val="28"/>
+        </w:rPr>
+      </w:pPr>
+      <w:r>
+        <w:rPr>
+          <w:sz w:val="28"/>
+          <w:szCs w:val="28"/>
+        </w:rPr>
+        <w:t>29 au 06 Mars 2016</w:t>
+      </w:r>
+    </w:p>
+    <w:p>
+      <w:pPr>
+        <w:jc w:val="center"/>
+        <w:rPr>
+          <w:sz w:val="28"/>
+          <w:szCs w:val="28"/>
+        </w:rPr>
+      </w:pPr>
+    </w:p>
+    <w:p>
+      <w:pPr>
+        <w:jc w:val="center"/>
+        <w:rPr>
+          <w:sz w:val="28"/>
+          <w:szCs w:val="28"/>
+        </w:rPr>
+      </w:pPr>
+    </w:p>
+    <w:p>
+      <w:pPr>
+        <w:jc w:val="center"/>
+        <w:rPr>
+          <w:sz w:val="28"/>
+          <w:szCs w:val="28"/>
+        </w:rPr>
+      </w:pPr>
+    </w:p>
+    <w:p>
+      <w:pPr>
+        <w:jc w:val="center"/>
+        <w:rPr>
+          <w:sz w:val="28"/>
+          <w:szCs w:val="28"/>
+        </w:rPr>
+      </w:pPr>
+    </w:p>
+    <w:p>
+      <w:pPr>
+        <w:jc w:val="center"/>
+        <w:rPr>
+          <w:sz w:val="28"/>
+          <w:szCs w:val="28"/>
+        </w:rPr>
+      </w:pPr>
+      <w:r>
+        <w:rPr>
+          <w:sz w:val="28"/>
+          <w:szCs w:val="28"/>
+        </w:rPr>
+        <w:t>-</w:t>
+      </w:r>
+      <w:r>
+        <w:rPr>
+          <w:sz w:val="28"/>
+          <w:szCs w:val="28"/>
+        </w:rPr>
+        <w:t>SEMAINE DE RELÂCHE</w:t>
+      </w:r>
+      <w:r>
+        <w:rPr>
+          <w:sz w:val="28"/>
+          <w:szCs w:val="28"/>
+        </w:rPr>
+        <w:t>-</w:t>
+      </w:r>
+    </w:p>
+    <w:p>
+      <w:pPr>
+        <w:rPr>
+          <w:sz w:val="28"/>
+          <w:szCs w:val="28"/>
+        </w:rPr>
+      </w:pPr>
+      <w:r>
+        <w:rPr>
+          <w:sz w:val="28"/>
+          <w:szCs w:val="28"/>
+        </w:rPr>
+        <w:br w:type="page"/>
+      </w:r>
+    </w:p>
+    <w:p>
+      <w:pPr>
+        <w:jc w:val="center"/>
+        <w:rPr>
+          <w:sz w:val="28"/>
+          <w:szCs w:val="28"/>
+        </w:rPr>
+      </w:pPr>
+    </w:p>
+    <w:p>
+      <w:pPr>
+        <w:jc w:val="center"/>
+        <w:rPr>
+          <w:sz w:val="28"/>
+          <w:szCs w:val="28"/>
+        </w:rPr>
+      </w:pPr>
+    </w:p>
+    <w:p>
+      <w:pPr>
+        <w:jc w:val="center"/>
+        <w:rPr>
+          <w:sz w:val="28"/>
+          <w:szCs w:val="28"/>
+        </w:rPr>
+      </w:pPr>
+      <w:r>
+        <w:rPr>
+          <w:noProof/>
+          <w:sz w:val="28"/>
+          <w:szCs w:val="28"/>
+          <w:lang w:eastAsia="en-CA"/>
+        </w:rPr>
+        <w:pict>
+          <v:rect id="_x0000_s1031" style="position:absolute;left:0;text-align:left;margin-left:-56.15pt;margin-top:-56.15pt;width:580.8pt;height:192.8pt;z-index:251666432">
+            <v:fill opacity="0"/>
+          </v:rect>
+        </w:pict>
+      </w:r>
+      <w:r>
+        <w:rPr>
+          <w:sz w:val="28"/>
+          <w:szCs w:val="28"/>
+        </w:rPr>
+        <w:t xml:space="preserve">Journal de </w:t>
+      </w:r>
+      <w:proofErr w:type="spellStart"/>
+      <w:r>
+        <w:rPr>
+          <w:sz w:val="28"/>
+          <w:szCs w:val="28"/>
+        </w:rPr>
+        <w:t>bord</w:t>
+      </w:r>
+      <w:proofErr w:type="spellEnd"/>
+    </w:p>
+    <w:p>
+      <w:pPr>
+        <w:jc w:val="center"/>
+        <w:rPr>
+          <w:sz w:val="28"/>
+          <w:szCs w:val="28"/>
+        </w:rPr>
+      </w:pPr>
+      <w:r>
+        <w:rPr>
+          <w:sz w:val="28"/>
+          <w:szCs w:val="28"/>
+        </w:rPr>
+        <w:t>SEMAINE # 5</w:t>
+      </w:r>
+    </w:p>
+    <w:p>
+      <w:pPr>
+        <w:pStyle w:val="ListParagraph"/>
+        <w:numPr>
+          <w:ilvl w:val="0"/>
+          <w:numId w:val="2"/>
+        </w:numPr>
+        <w:jc w:val="center"/>
+        <w:rPr>
+          <w:sz w:val="28"/>
+          <w:szCs w:val="28"/>
+        </w:rPr>
+      </w:pPr>
+      <w:r>
+        <w:rPr>
+          <w:sz w:val="28"/>
+          <w:szCs w:val="28"/>
+        </w:rPr>
+        <w:t>a</w:t>
+      </w:r>
+      <w:r>
+        <w:rPr>
+          <w:sz w:val="28"/>
+          <w:szCs w:val="28"/>
+        </w:rPr>
+        <w:t xml:space="preserve">u 28 </w:t>
+      </w:r>
+      <w:proofErr w:type="spellStart"/>
+      <w:r>
+        <w:rPr>
+          <w:sz w:val="28"/>
+          <w:szCs w:val="28"/>
+        </w:rPr>
+        <w:t>Février</w:t>
+      </w:r>
+      <w:proofErr w:type="spellEnd"/>
+      <w:r>
+        <w:rPr>
+          <w:sz w:val="28"/>
+          <w:szCs w:val="28"/>
+        </w:rPr>
+        <w:t xml:space="preserve"> 2016</w:t>
+      </w:r>
+    </w:p>
+    <w:p>
+      <w:pPr>
+        <w:jc w:val="center"/>
+        <w:rPr>
+          <w:sz w:val="28"/>
+          <w:szCs w:val="28"/>
+        </w:rPr>
+      </w:pPr>
+    </w:p>
+    <w:p>
+      <w:pPr>
+        <w:jc w:val="center"/>
+        <w:rPr>
+          <w:sz w:val="28"/>
+          <w:szCs w:val="28"/>
+        </w:rPr>
+      </w:pPr>
+    </w:p>
+    <w:p>
+      <w:pPr>
+        <w:jc w:val="center"/>
+        <w:rPr>
+          <w:sz w:val="28"/>
+          <w:szCs w:val="28"/>
+        </w:rPr>
+      </w:pPr>
+    </w:p>
+    <w:p>
+      <w:pPr>
+        <w:pStyle w:val="ListParagraph"/>
+        <w:numPr>
+          <w:ilvl w:val="0"/>
+          <w:numId w:val="1"/>
+        </w:numPr>
+        <w:jc w:val="both"/>
+      </w:pPr>
+      <w:proofErr w:type="spellStart"/>
+      <w:r>
+        <w:t>Détection</w:t>
+      </w:r>
+      <w:proofErr w:type="spellEnd"/>
+      <w:r>
+        <w:t xml:space="preserve"> d’un bug par </w:t>
+      </w:r>
+      <w:proofErr w:type="spellStart"/>
+      <w:r>
+        <w:t>mes</w:t>
+      </w:r>
+      <w:proofErr w:type="spellEnd"/>
+      <w:r>
+        <w:t xml:space="preserve"> </w:t>
+      </w:r>
+      <w:proofErr w:type="spellStart"/>
+      <w:r>
+        <w:t>collègues</w:t>
+      </w:r>
+      <w:proofErr w:type="spellEnd"/>
+      <w:r>
+        <w:t xml:space="preserve"> </w:t>
+      </w:r>
+      <w:proofErr w:type="spellStart"/>
+      <w:r>
+        <w:t>concernant</w:t>
+      </w:r>
+      <w:proofErr w:type="spellEnd"/>
+      <w:r>
+        <w:t xml:space="preserve"> le </w:t>
+      </w:r>
+      <w:proofErr w:type="spellStart"/>
+      <w:r>
+        <w:t>chargement</w:t>
+      </w:r>
+      <w:proofErr w:type="spellEnd"/>
+      <w:r>
+        <w:t xml:space="preserve"> des images qui </w:t>
+      </w:r>
+      <w:proofErr w:type="spellStart"/>
+      <w:r>
+        <w:t>survient</w:t>
+      </w:r>
+      <w:proofErr w:type="spellEnd"/>
+      <w:r>
+        <w:t xml:space="preserve"> de </w:t>
+      </w:r>
+      <w:proofErr w:type="spellStart"/>
+      <w:r>
+        <w:t>façon</w:t>
+      </w:r>
+      <w:proofErr w:type="spellEnd"/>
+      <w:r>
+        <w:t xml:space="preserve"> </w:t>
+      </w:r>
+      <w:proofErr w:type="spellStart"/>
+      <w:r>
+        <w:t>aléatoire</w:t>
+      </w:r>
+      <w:proofErr w:type="spellEnd"/>
+      <w:r>
+        <w:t xml:space="preserve"> </w:t>
+      </w:r>
+      <w:proofErr w:type="spellStart"/>
+      <w:r>
+        <w:t>dans</w:t>
+      </w:r>
+      <w:proofErr w:type="spellEnd"/>
+      <w:r>
+        <w:t xml:space="preserve"> la section </w:t>
+      </w:r>
+      <w:proofErr w:type="spellStart"/>
+      <w:r>
+        <w:t>du</w:t>
+      </w:r>
+      <w:proofErr w:type="spellEnd"/>
+      <w:r>
+        <w:t xml:space="preserve"> </w:t>
+      </w:r>
+      <w:proofErr w:type="spellStart"/>
+      <w:r>
+        <w:t>patrimoine</w:t>
+      </w:r>
+      <w:proofErr w:type="spellEnd"/>
+      <w:r>
+        <w:t xml:space="preserve">, </w:t>
+      </w:r>
+      <w:proofErr w:type="spellStart"/>
+      <w:r>
+        <w:t>rendant</w:t>
+      </w:r>
+      <w:proofErr w:type="spellEnd"/>
+      <w:r>
+        <w:t xml:space="preserve"> </w:t>
+      </w:r>
+      <w:proofErr w:type="spellStart"/>
+      <w:r>
+        <w:t>diffice</w:t>
+      </w:r>
+      <w:proofErr w:type="spellEnd"/>
+      <w:r>
+        <w:t xml:space="preserve"> la tentative </w:t>
+      </w:r>
+      <w:proofErr w:type="spellStart"/>
+      <w:r>
+        <w:t>d’isolement</w:t>
+      </w:r>
+      <w:proofErr w:type="spellEnd"/>
+      <w:r>
+        <w:t xml:space="preserve"> </w:t>
+      </w:r>
+      <w:proofErr w:type="spellStart"/>
+      <w:r>
+        <w:t>du</w:t>
+      </w:r>
+      <w:proofErr w:type="spellEnd"/>
+      <w:r>
+        <w:t xml:space="preserve"> </w:t>
+      </w:r>
+      <w:proofErr w:type="spellStart"/>
+      <w:r>
+        <w:t>problème</w:t>
+      </w:r>
+      <w:proofErr w:type="spellEnd"/>
+      <w:r>
+        <w:t>.</w:t>
+      </w:r>
+      <w:r>
+        <w:t xml:space="preserve"> </w:t>
+      </w:r>
+      <w:proofErr w:type="spellStart"/>
+      <w:r>
+        <w:t>Je</w:t>
+      </w:r>
+      <w:proofErr w:type="spellEnd"/>
+      <w:r>
+        <w:t xml:space="preserve"> </w:t>
+      </w:r>
+      <w:proofErr w:type="spellStart"/>
+      <w:r>
+        <w:t>croyais</w:t>
+      </w:r>
+      <w:proofErr w:type="spellEnd"/>
+      <w:r>
+        <w:t xml:space="preserve"> </w:t>
+      </w:r>
+      <w:proofErr w:type="spellStart"/>
+      <w:r>
+        <w:t>avoir</w:t>
+      </w:r>
+      <w:proofErr w:type="spellEnd"/>
+      <w:r>
+        <w:t xml:space="preserve"> </w:t>
+      </w:r>
+      <w:proofErr w:type="spellStart"/>
+      <w:r>
+        <w:t>règler</w:t>
+      </w:r>
+      <w:proofErr w:type="spellEnd"/>
+      <w:r>
+        <w:t xml:space="preserve"> le </w:t>
+      </w:r>
+      <w:proofErr w:type="spellStart"/>
+      <w:r>
+        <w:t>problème</w:t>
+      </w:r>
+      <w:proofErr w:type="spellEnd"/>
+      <w:r>
+        <w:t xml:space="preserve">, </w:t>
+      </w:r>
+      <w:proofErr w:type="spellStart"/>
+      <w:r>
+        <w:t>mais</w:t>
+      </w:r>
+      <w:proofErr w:type="spellEnd"/>
+      <w:r>
+        <w:t xml:space="preserve"> </w:t>
+      </w:r>
+      <w:proofErr w:type="spellStart"/>
+      <w:proofErr w:type="gramStart"/>
+      <w:r>
+        <w:t>il</w:t>
+      </w:r>
+      <w:proofErr w:type="spellEnd"/>
+      <w:proofErr w:type="gramEnd"/>
+      <w:r>
+        <w:t xml:space="preserve"> </w:t>
+      </w:r>
+      <w:proofErr w:type="spellStart"/>
+      <w:r>
+        <w:t>semble</w:t>
+      </w:r>
+      <w:proofErr w:type="spellEnd"/>
+      <w:r>
+        <w:t xml:space="preserve"> y </w:t>
+      </w:r>
+      <w:proofErr w:type="spellStart"/>
+      <w:r>
+        <w:t>avoir</w:t>
+      </w:r>
+      <w:proofErr w:type="spellEnd"/>
+      <w:r>
+        <w:t xml:space="preserve"> des </w:t>
+      </w:r>
+      <w:proofErr w:type="spellStart"/>
+      <w:r>
+        <w:t>cas</w:t>
+      </w:r>
+      <w:proofErr w:type="spellEnd"/>
+      <w:r>
+        <w:t xml:space="preserve"> non </w:t>
+      </w:r>
+      <w:proofErr w:type="spellStart"/>
+      <w:r>
+        <w:t>gérés</w:t>
+      </w:r>
+      <w:proofErr w:type="spellEnd"/>
+      <w:r>
+        <w:t>.</w:t>
+      </w:r>
+      <w:r>
+        <w:t xml:space="preserve"> </w:t>
+      </w:r>
+      <w:proofErr w:type="spellStart"/>
+      <w:r>
+        <w:t>Donc</w:t>
+      </w:r>
+      <w:proofErr w:type="spellEnd"/>
+      <w:r>
+        <w:t xml:space="preserve">, </w:t>
+      </w:r>
+      <w:proofErr w:type="spellStart"/>
+      <w:r>
+        <w:t>j’ai</w:t>
+      </w:r>
+      <w:proofErr w:type="spellEnd"/>
+      <w:r>
+        <w:t xml:space="preserve"> tester </w:t>
+      </w:r>
+      <w:proofErr w:type="spellStart"/>
+      <w:r>
+        <w:t>différents</w:t>
+      </w:r>
+      <w:proofErr w:type="spellEnd"/>
+      <w:r>
+        <w:t xml:space="preserve"> scenarios </w:t>
+      </w:r>
+      <w:proofErr w:type="spellStart"/>
+      <w:r>
+        <w:t>afin</w:t>
+      </w:r>
+      <w:proofErr w:type="spellEnd"/>
+      <w:r>
+        <w:t xml:space="preserve"> de </w:t>
+      </w:r>
+      <w:proofErr w:type="spellStart"/>
+      <w:r>
+        <w:t>trouver</w:t>
+      </w:r>
+      <w:proofErr w:type="spellEnd"/>
+      <w:r>
+        <w:t xml:space="preserve"> </w:t>
+      </w:r>
+      <w:proofErr w:type="spellStart"/>
+      <w:r>
+        <w:t>où</w:t>
+      </w:r>
+      <w:proofErr w:type="spellEnd"/>
+      <w:r>
+        <w:t xml:space="preserve"> </w:t>
+      </w:r>
+      <w:proofErr w:type="spellStart"/>
+      <w:proofErr w:type="gramStart"/>
+      <w:r>
+        <w:t>ce</w:t>
+      </w:r>
+      <w:proofErr w:type="spellEnd"/>
+      <w:proofErr w:type="gramEnd"/>
+      <w:r>
+        <w:t xml:space="preserve"> </w:t>
+      </w:r>
+      <w:proofErr w:type="spellStart"/>
+      <w:r>
+        <w:t>sit</w:t>
+      </w:r>
+      <w:r>
+        <w:t>ue</w:t>
+      </w:r>
+      <w:proofErr w:type="spellEnd"/>
+      <w:r>
+        <w:t xml:space="preserve"> le </w:t>
+      </w:r>
+      <w:proofErr w:type="spellStart"/>
+      <w:r>
+        <w:t>problème</w:t>
+      </w:r>
+      <w:proofErr w:type="spellEnd"/>
+      <w:r>
+        <w:t xml:space="preserve">. En local, le </w:t>
+      </w:r>
+      <w:proofErr w:type="spellStart"/>
+      <w:r>
+        <w:t>problème</w:t>
+      </w:r>
+      <w:proofErr w:type="spellEnd"/>
+      <w:r>
+        <w:t xml:space="preserve"> </w:t>
+      </w:r>
+      <w:proofErr w:type="spellStart"/>
+      <w:r>
+        <w:t>semble</w:t>
+      </w:r>
+      <w:proofErr w:type="spellEnd"/>
+      <w:r>
+        <w:t xml:space="preserve"> </w:t>
+      </w:r>
+      <w:proofErr w:type="spellStart"/>
+      <w:r>
+        <w:t>règlé</w:t>
+      </w:r>
+      <w:proofErr w:type="spellEnd"/>
+      <w:r>
+        <w:t xml:space="preserve">, </w:t>
+      </w:r>
+      <w:proofErr w:type="spellStart"/>
+      <w:r>
+        <w:t>j’ai</w:t>
+      </w:r>
+      <w:proofErr w:type="spellEnd"/>
+      <w:r>
+        <w:t xml:space="preserve"> </w:t>
+      </w:r>
+      <w:proofErr w:type="spellStart"/>
+      <w:r>
+        <w:t>rajouter</w:t>
+      </w:r>
+      <w:proofErr w:type="spellEnd"/>
+      <w:r>
+        <w:t xml:space="preserve"> </w:t>
+      </w:r>
+      <w:proofErr w:type="gramStart"/>
+      <w:r>
+        <w:t>un</w:t>
+      </w:r>
+      <w:proofErr w:type="gramEnd"/>
+      <w:r>
+        <w:t xml:space="preserve"> sleep </w:t>
+      </w:r>
+      <w:proofErr w:type="spellStart"/>
+      <w:r>
+        <w:t>comme</w:t>
+      </w:r>
+      <w:proofErr w:type="spellEnd"/>
+      <w:r>
+        <w:t xml:space="preserve"> </w:t>
+      </w:r>
+      <w:proofErr w:type="spellStart"/>
+      <w:r>
+        <w:t>sur</w:t>
+      </w:r>
+      <w:proofErr w:type="spellEnd"/>
+      <w:r>
+        <w:t xml:space="preserve"> la version en </w:t>
+      </w:r>
+      <w:proofErr w:type="spellStart"/>
+      <w:r>
+        <w:t>ligne</w:t>
+      </w:r>
+      <w:proofErr w:type="spellEnd"/>
+      <w:r>
+        <w:t xml:space="preserve">, </w:t>
+      </w:r>
+      <w:proofErr w:type="spellStart"/>
+      <w:r>
+        <w:t>ainsi</w:t>
+      </w:r>
+      <w:proofErr w:type="spellEnd"/>
+      <w:r>
+        <w:t xml:space="preserve"> </w:t>
+      </w:r>
+      <w:proofErr w:type="spellStart"/>
+      <w:r>
+        <w:t>qu’une</w:t>
+      </w:r>
+      <w:proofErr w:type="spellEnd"/>
+      <w:r>
+        <w:t xml:space="preserve"> </w:t>
+      </w:r>
+      <w:proofErr w:type="spellStart"/>
+      <w:r>
+        <w:t>ligne</w:t>
+      </w:r>
+      <w:proofErr w:type="spellEnd"/>
+      <w:r>
+        <w:t xml:space="preserve"> de code qui </w:t>
+      </w:r>
+      <w:proofErr w:type="spellStart"/>
+      <w:r>
+        <w:t>ré</w:t>
+      </w:r>
+      <w:r>
+        <w:t>initialise</w:t>
+      </w:r>
+      <w:proofErr w:type="spellEnd"/>
+      <w:r>
+        <w:t xml:space="preserve"> le temps </w:t>
+      </w:r>
+      <w:proofErr w:type="spellStart"/>
+      <w:r>
+        <w:t>à</w:t>
+      </w:r>
+      <w:proofErr w:type="spellEnd"/>
+      <w:r>
+        <w:t xml:space="preserve"> 0, </w:t>
+      </w:r>
+      <w:proofErr w:type="spellStart"/>
+      <w:r>
+        <w:t>mais</w:t>
+      </w:r>
+      <w:proofErr w:type="spellEnd"/>
+      <w:r>
+        <w:t xml:space="preserve"> </w:t>
+      </w:r>
+      <w:proofErr w:type="spellStart"/>
+      <w:r>
+        <w:t>il</w:t>
+      </w:r>
+      <w:proofErr w:type="spellEnd"/>
+      <w:r>
+        <w:t xml:space="preserve"> </w:t>
+      </w:r>
+      <w:proofErr w:type="spellStart"/>
+      <w:r>
+        <w:t>est</w:t>
+      </w:r>
+      <w:proofErr w:type="spellEnd"/>
+      <w:r>
+        <w:t xml:space="preserve"> </w:t>
+      </w:r>
+      <w:proofErr w:type="spellStart"/>
+      <w:r>
+        <w:t>arriver</w:t>
+      </w:r>
+      <w:proofErr w:type="spellEnd"/>
+      <w:r>
+        <w:t xml:space="preserve"> des </w:t>
+      </w:r>
+      <w:proofErr w:type="spellStart"/>
+      <w:r>
+        <w:t>cas</w:t>
+      </w:r>
+      <w:proofErr w:type="spellEnd"/>
+      <w:r>
+        <w:t xml:space="preserve"> (Rare) </w:t>
+      </w:r>
+      <w:proofErr w:type="spellStart"/>
+      <w:r>
+        <w:t>d’échec</w:t>
+      </w:r>
+      <w:proofErr w:type="spellEnd"/>
+      <w:r>
+        <w:t xml:space="preserve"> de </w:t>
+      </w:r>
+      <w:proofErr w:type="spellStart"/>
+      <w:r>
+        <w:t>chargement</w:t>
+      </w:r>
+      <w:proofErr w:type="spellEnd"/>
+      <w:r>
+        <w:t xml:space="preserve"> après un </w:t>
+      </w:r>
+      <w:proofErr w:type="spellStart"/>
+      <w:r>
+        <w:t>ajout</w:t>
+      </w:r>
+      <w:proofErr w:type="spellEnd"/>
+      <w:r>
+        <w:t xml:space="preserve"> </w:t>
+      </w:r>
+      <w:proofErr w:type="spellStart"/>
+      <w:r>
+        <w:t>d’image</w:t>
+      </w:r>
+      <w:proofErr w:type="spellEnd"/>
+      <w:r>
+        <w:t xml:space="preserve">. </w:t>
+      </w:r>
+      <w:proofErr w:type="spellStart"/>
+      <w:r>
+        <w:t>Sur</w:t>
+      </w:r>
+      <w:proofErr w:type="spellEnd"/>
+      <w:r>
+        <w:t xml:space="preserve"> la version en </w:t>
+      </w:r>
+      <w:proofErr w:type="spellStart"/>
+      <w:r>
+        <w:t>ligne</w:t>
+      </w:r>
+      <w:proofErr w:type="spellEnd"/>
+      <w:r>
+        <w:t xml:space="preserve">, les conclusions </w:t>
+      </w:r>
+      <w:proofErr w:type="spellStart"/>
+      <w:r>
+        <w:t>ne</w:t>
+      </w:r>
+      <w:proofErr w:type="spellEnd"/>
+      <w:r>
+        <w:t xml:space="preserve"> </w:t>
+      </w:r>
+      <w:proofErr w:type="spellStart"/>
+      <w:r>
+        <w:t>sont</w:t>
+      </w:r>
+      <w:proofErr w:type="spellEnd"/>
+      <w:r>
+        <w:t xml:space="preserve"> pas </w:t>
+      </w:r>
+      <w:proofErr w:type="spellStart"/>
+      <w:r>
+        <w:t>concluantes</w:t>
+      </w:r>
+      <w:proofErr w:type="spellEnd"/>
+      <w:r>
+        <w:t xml:space="preserve"> pour </w:t>
+      </w:r>
+      <w:proofErr w:type="spellStart"/>
+      <w:r>
+        <w:t>l’instant</w:t>
+      </w:r>
+      <w:proofErr w:type="spellEnd"/>
+      <w:r>
+        <w:t xml:space="preserve"> car la </w:t>
+      </w:r>
+      <w:proofErr w:type="spellStart"/>
+      <w:r>
+        <w:t>mise</w:t>
+      </w:r>
+      <w:proofErr w:type="spellEnd"/>
+      <w:r>
+        <w:t xml:space="preserve"> </w:t>
+      </w:r>
+      <w:proofErr w:type="spellStart"/>
+      <w:r>
+        <w:t>à</w:t>
+      </w:r>
+      <w:proofErr w:type="spellEnd"/>
+      <w:r>
+        <w:t xml:space="preserve"> jour </w:t>
+      </w:r>
+      <w:proofErr w:type="spellStart"/>
+      <w:r>
+        <w:t>du</w:t>
+      </w:r>
+      <w:proofErr w:type="spellEnd"/>
+      <w:r>
+        <w:t xml:space="preserve"> server </w:t>
+      </w:r>
+      <w:proofErr w:type="spellStart"/>
+      <w:r>
+        <w:t>prend</w:t>
+      </w:r>
+      <w:proofErr w:type="spellEnd"/>
+      <w:r>
+        <w:t xml:space="preserve"> </w:t>
+      </w:r>
+      <w:proofErr w:type="spellStart"/>
+      <w:r>
+        <w:t>du</w:t>
+      </w:r>
+      <w:proofErr w:type="spellEnd"/>
+      <w:r>
+        <w:t xml:space="preserve"> temps, </w:t>
+      </w:r>
+      <w:proofErr w:type="spellStart"/>
+      <w:r>
+        <w:t>alors</w:t>
+      </w:r>
+      <w:proofErr w:type="spellEnd"/>
+      <w:r>
+        <w:t xml:space="preserve"> </w:t>
+      </w:r>
+      <w:proofErr w:type="spellStart"/>
+      <w:proofErr w:type="gramStart"/>
+      <w:r>
+        <w:t>il</w:t>
+      </w:r>
+      <w:proofErr w:type="spellEnd"/>
+      <w:proofErr w:type="gramEnd"/>
+      <w:r>
+        <w:t xml:space="preserve"> </w:t>
+      </w:r>
+      <w:proofErr w:type="spellStart"/>
+      <w:r>
+        <w:t>est</w:t>
+      </w:r>
+      <w:proofErr w:type="spellEnd"/>
+      <w:r>
+        <w:t xml:space="preserve"> </w:t>
+      </w:r>
+      <w:proofErr w:type="spellStart"/>
+      <w:r>
+        <w:t>difficile</w:t>
+      </w:r>
+      <w:proofErr w:type="spellEnd"/>
+      <w:r>
+        <w:t xml:space="preserve"> de tester </w:t>
+      </w:r>
+      <w:proofErr w:type="spellStart"/>
+      <w:r>
+        <w:t>rapidement</w:t>
+      </w:r>
+      <w:proofErr w:type="spellEnd"/>
+      <w:r>
+        <w:t xml:space="preserve"> de </w:t>
+      </w:r>
+      <w:proofErr w:type="spellStart"/>
+      <w:r>
+        <w:t>ce</w:t>
+      </w:r>
+      <w:proofErr w:type="spellEnd"/>
+      <w:r>
+        <w:t xml:space="preserve"> </w:t>
+      </w:r>
+      <w:proofErr w:type="spellStart"/>
+      <w:r>
+        <w:t>côté</w:t>
+      </w:r>
+      <w:proofErr w:type="spellEnd"/>
+      <w:r>
+        <w:t>.</w:t>
+      </w:r>
+    </w:p>
+    <w:p>
+      <w:pPr>
+        <w:pStyle w:val="ListParagraph"/>
+        <w:jc w:val="both"/>
+      </w:pPr>
+      <w:r>
+        <w:t>(</w:t>
+      </w:r>
+      <w:r>
+        <w:t>22</w:t>
+      </w:r>
+      <w:r>
+        <w:t xml:space="preserve"> </w:t>
+      </w:r>
+      <w:proofErr w:type="spellStart"/>
+      <w:r>
+        <w:t>Février</w:t>
+      </w:r>
+      <w:proofErr w:type="spellEnd"/>
+      <w:r>
+        <w:t xml:space="preserve"> 2016)</w:t>
+      </w:r>
+    </w:p>
+    <w:p>
+      <w:pPr>
+        <w:pStyle w:val="ListParagraph"/>
+      </w:pPr>
+    </w:p>
+    <w:p>
+      <w:pPr>
+        <w:pStyle w:val="ListParagraph"/>
+        <w:numPr>
+          <w:ilvl w:val="0"/>
+          <w:numId w:val="1"/>
+        </w:numPr>
+        <w:jc w:val="both"/>
+      </w:pPr>
+      <w:r>
+        <w:t xml:space="preserve">Collaboration avec </w:t>
+      </w:r>
+      <w:proofErr w:type="spellStart"/>
+      <w:r>
+        <w:t>mes</w:t>
+      </w:r>
+      <w:proofErr w:type="spellEnd"/>
+      <w:r>
+        <w:t xml:space="preserve"> </w:t>
+      </w:r>
+      <w:proofErr w:type="spellStart"/>
+      <w:r>
+        <w:t>collègues</w:t>
+      </w:r>
+      <w:proofErr w:type="spellEnd"/>
+      <w:r>
+        <w:t xml:space="preserve"> Francis </w:t>
+      </w:r>
+      <w:proofErr w:type="gramStart"/>
+      <w:r>
+        <w:t>et</w:t>
+      </w:r>
+      <w:proofErr w:type="gramEnd"/>
+      <w:r>
+        <w:t xml:space="preserve"> Marc au </w:t>
+      </w:r>
+      <w:proofErr w:type="spellStart"/>
+      <w:r>
+        <w:t>niveau</w:t>
+      </w:r>
+      <w:proofErr w:type="spellEnd"/>
+      <w:r>
+        <w:t xml:space="preserve"> de </w:t>
+      </w:r>
+      <w:proofErr w:type="spellStart"/>
+      <w:r>
+        <w:t>l’indexation</w:t>
+      </w:r>
+      <w:proofErr w:type="spellEnd"/>
+      <w:r>
+        <w:t xml:space="preserve"> des </w:t>
+      </w:r>
+      <w:proofErr w:type="spellStart"/>
+      <w:r>
+        <w:t>objets</w:t>
+      </w:r>
+      <w:proofErr w:type="spellEnd"/>
+      <w:r>
+        <w:t xml:space="preserve"> </w:t>
+      </w:r>
+      <w:proofErr w:type="spellStart"/>
+      <w:r>
+        <w:t>du</w:t>
+      </w:r>
+      <w:proofErr w:type="spellEnd"/>
+      <w:r>
+        <w:t xml:space="preserve"> </w:t>
+      </w:r>
+      <w:proofErr w:type="spellStart"/>
+      <w:r>
+        <w:t>patrimoine</w:t>
+      </w:r>
+      <w:proofErr w:type="spellEnd"/>
+      <w:r>
+        <w:t>.</w:t>
+      </w:r>
+      <w:r>
+        <w:t xml:space="preserve"> (</w:t>
+      </w:r>
+      <w:r>
+        <w:t xml:space="preserve">22 </w:t>
+      </w:r>
+      <w:proofErr w:type="spellStart"/>
+      <w:r>
+        <w:t>Février</w:t>
+      </w:r>
+      <w:proofErr w:type="spellEnd"/>
+      <w:r>
+        <w:t xml:space="preserve"> 2016</w:t>
+      </w:r>
+      <w:r>
+        <w:t>)</w:t>
+      </w:r>
+    </w:p>
+    <w:p>
+      <w:pPr>
+        <w:pStyle w:val="ListParagraph"/>
+        <w:numPr>
+          <w:ilvl w:val="0"/>
+          <w:numId w:val="1"/>
+        </w:numPr>
+        <w:jc w:val="both"/>
+      </w:pPr>
+      <w:r>
+        <w:t xml:space="preserve">Documentation </w:t>
+      </w:r>
+      <w:r>
+        <w:t xml:space="preserve">Section </w:t>
+      </w:r>
+      <w:proofErr w:type="spellStart"/>
+      <w:r>
+        <w:t>Mise</w:t>
+      </w:r>
+      <w:proofErr w:type="spellEnd"/>
+      <w:r>
+        <w:t xml:space="preserve"> en </w:t>
+      </w:r>
+      <w:proofErr w:type="spellStart"/>
+      <w:r>
+        <w:t>contexte</w:t>
+      </w:r>
+      <w:proofErr w:type="spellEnd"/>
+      <w:r>
+        <w:t xml:space="preserve"> (But de </w:t>
+      </w:r>
+      <w:proofErr w:type="spellStart"/>
+      <w:r>
+        <w:t>l’application</w:t>
+      </w:r>
+      <w:proofErr w:type="spellEnd"/>
+      <w:r>
+        <w:t xml:space="preserve">, </w:t>
+      </w:r>
+      <w:proofErr w:type="spellStart"/>
+      <w:r>
+        <w:t>Demandes</w:t>
+      </w:r>
+      <w:proofErr w:type="spellEnd"/>
+      <w:r>
+        <w:t xml:space="preserve"> </w:t>
+      </w:r>
+      <w:proofErr w:type="spellStart"/>
+      <w:r>
+        <w:t>du</w:t>
+      </w:r>
+      <w:proofErr w:type="spellEnd"/>
+      <w:r>
+        <w:t xml:space="preserve"> Client, Vision de </w:t>
+      </w:r>
+      <w:proofErr w:type="spellStart"/>
+      <w:r>
+        <w:t>l’équipe</w:t>
+      </w:r>
+      <w:proofErr w:type="spellEnd"/>
+      <w:r>
+        <w:t xml:space="preserve">, </w:t>
+      </w:r>
+      <w:proofErr w:type="spellStart"/>
+      <w:r>
+        <w:t>Liste</w:t>
+      </w:r>
+      <w:proofErr w:type="spellEnd"/>
+      <w:r>
+        <w:t xml:space="preserve"> des </w:t>
+      </w:r>
+      <w:proofErr w:type="spellStart"/>
+      <w:r>
+        <w:t>tâches</w:t>
+      </w:r>
+      <w:proofErr w:type="spellEnd"/>
+      <w:r>
+        <w:t xml:space="preserve">) </w:t>
+      </w:r>
+      <w:r>
+        <w:t xml:space="preserve">(24 </w:t>
+      </w:r>
+      <w:proofErr w:type="spellStart"/>
+      <w:r>
+        <w:t>Février</w:t>
+      </w:r>
+      <w:proofErr w:type="spellEnd"/>
+      <w:r>
+        <w:t xml:space="preserve"> 2016)</w:t>
+      </w:r>
+    </w:p>
+    <w:p>
+      <w:pPr>
+        <w:pStyle w:val="ListParagraph"/>
+      </w:pPr>
+    </w:p>
+    <w:p>
+      <w:pPr>
+        <w:pStyle w:val="ListParagraph"/>
+      </w:pPr>
+    </w:p>
+    <w:p>
+      <w:pPr>
+        <w:rPr>
+          <w:sz w:val="28"/>
+          <w:szCs w:val="28"/>
+        </w:rPr>
+      </w:pPr>
+    </w:p>
+    <w:p>
+      <w:pPr>
+        <w:rPr>
+          <w:sz w:val="28"/>
+          <w:szCs w:val="28"/>
+        </w:rPr>
+      </w:pPr>
+      <w:r>
+        <w:rPr>
+          <w:sz w:val="28"/>
+          <w:szCs w:val="28"/>
+        </w:rPr>
+        <w:br w:type="page"/>
+      </w:r>
+    </w:p>
+    <w:p>
+      <w:pPr>
+        <w:jc w:val="center"/>
+        <w:rPr>
+          <w:sz w:val="28"/>
+          <w:szCs w:val="28"/>
+        </w:rPr>
+      </w:pPr>
+    </w:p>
+    <w:p>
+      <w:pPr>
+        <w:jc w:val="center"/>
+        <w:rPr>
+          <w:sz w:val="28"/>
+          <w:szCs w:val="28"/>
+        </w:rPr>
+      </w:pPr>
+    </w:p>
     <w:p>
       <w:pPr>
         <w:jc w:val="center"/>
@@ -375,6 +1577,7 @@
           <w:ilvl w:val="0"/>
           <w:numId w:val="1"/>
         </w:numPr>
+        <w:jc w:val="both"/>
       </w:pPr>
       <w:r>
         <w:t xml:space="preserve">Correction de la multiplication </w:t>
@@ -530,6 +1733,7 @@
           <w:ilvl w:val="0"/>
           <w:numId w:val="1"/>
         </w:numPr>
+        <w:jc w:val="both"/>
       </w:pPr>
       <w:r>
         <w:t xml:space="preserve">Correction de </w:t>
@@ -761,6 +1965,7 @@
           <w:ilvl w:val="0"/>
           <w:numId w:val="1"/>
         </w:numPr>
+        <w:jc w:val="both"/>
       </w:pPr>
       <w:r>
         <w:t xml:space="preserve">Faire </w:t>
@@ -835,11 +2040,6 @@
       <w:r>
         <w:t xml:space="preserve"> 2016)</w:t>
       </w:r>
-    </w:p>
-    <w:p>
-      <w:pPr>
-        <w:pStyle w:val="ListParagraph"/>
-      </w:pPr>
     </w:p>
     <w:p>
       <w:pPr>
@@ -2166,6 +3366,95 @@
 <file path=word/numbering.xml><?xml version="1.0" encoding="utf-8"?>
 <w:numbering xmlns:ve="http://schemas.openxmlformats.org/markup-compatibility/2006" xmlns:o="urn:schemas-microsoft-com:office:office" xmlns:r="http://schemas.openxmlformats.org/officeDocument/2006/relationships" xmlns:m="http://schemas.openxmlformats.org/officeDocument/2006/math" xmlns:v="urn:schemas-microsoft-com:vml" xmlns:wp="http://schemas.openxmlformats.org/drawingml/2006/wordprocessingDrawing" xmlns:w10="urn:schemas-microsoft-com:office:word" xmlns:w="http://schemas.openxmlformats.org/wordprocessingml/2006/main" xmlns:wne="http://schemas.microsoft.com/office/word/2006/wordml">
   <w:abstractNum w:abstractNumId="0">
+    <w:nsid w:val="03045398"/>
+    <w:multiLevelType w:val="hybridMultilevel"/>
+    <w:tmpl w:val="A17A49BE"/>
+    <w:lvl w:ilvl="0" w:tplc="4F189D6C">
+      <w:start w:val="22"/>
+      <w:numFmt w:val="decimal"/>
+      <w:lvlText w:val="%1"/>
+      <w:lvlJc w:val="left"/>
+      <w:pPr>
+        <w:ind w:left="720" w:hanging="360"/>
+      </w:pPr>
+      <w:rPr>
+        <w:rFonts w:hint="default"/>
+      </w:rPr>
+    </w:lvl>
+    <w:lvl w:ilvl="1" w:tplc="10090019" w:tentative="1">
+      <w:start w:val="1"/>
+      <w:numFmt w:val="lowerLetter"/>
+      <w:lvlText w:val="%2."/>
+      <w:lvlJc w:val="left"/>
+      <w:pPr>
+        <w:ind w:left="1440" w:hanging="360"/>
+      </w:pPr>
+    </w:lvl>
+    <w:lvl w:ilvl="2" w:tplc="1009001B" w:tentative="1">
+      <w:start w:val="1"/>
+      <w:numFmt w:val="lowerRoman"/>
+      <w:lvlText w:val="%3."/>
+      <w:lvlJc w:val="right"/>
+      <w:pPr>
+        <w:ind w:left="2160" w:hanging="180"/>
+      </w:pPr>
+    </w:lvl>
+    <w:lvl w:ilvl="3" w:tplc="1009000F" w:tentative="1">
+      <w:start w:val="1"/>
+      <w:numFmt w:val="decimal"/>
+      <w:lvlText w:val="%4."/>
+      <w:lvlJc w:val="left"/>
+      <w:pPr>
+        <w:ind w:left="2880" w:hanging="360"/>
+      </w:pPr>
+    </w:lvl>
+    <w:lvl w:ilvl="4" w:tplc="10090019" w:tentative="1">
+      <w:start w:val="1"/>
+      <w:numFmt w:val="lowerLetter"/>
+      <w:lvlText w:val="%5."/>
+      <w:lvlJc w:val="left"/>
+      <w:pPr>
+        <w:ind w:left="3600" w:hanging="360"/>
+      </w:pPr>
+    </w:lvl>
+    <w:lvl w:ilvl="5" w:tplc="1009001B" w:tentative="1">
+      <w:start w:val="1"/>
+      <w:numFmt w:val="lowerRoman"/>
+      <w:lvlText w:val="%6."/>
+      <w:lvlJc w:val="right"/>
+      <w:pPr>
+        <w:ind w:left="4320" w:hanging="180"/>
+      </w:pPr>
+    </w:lvl>
+    <w:lvl w:ilvl="6" w:tplc="1009000F" w:tentative="1">
+      <w:start w:val="1"/>
+      <w:numFmt w:val="decimal"/>
+      <w:lvlText w:val="%7."/>
+      <w:lvlJc w:val="left"/>
+      <w:pPr>
+        <w:ind w:left="5040" w:hanging="360"/>
+      </w:pPr>
+    </w:lvl>
+    <w:lvl w:ilvl="7" w:tplc="10090019" w:tentative="1">
+      <w:start w:val="1"/>
+      <w:numFmt w:val="lowerLetter"/>
+      <w:lvlText w:val="%8."/>
+      <w:lvlJc w:val="left"/>
+      <w:pPr>
+        <w:ind w:left="5760" w:hanging="360"/>
+      </w:pPr>
+    </w:lvl>
+    <w:lvl w:ilvl="8" w:tplc="1009001B" w:tentative="1">
+      <w:start w:val="1"/>
+      <w:numFmt w:val="lowerRoman"/>
+      <w:lvlText w:val="%9."/>
+      <w:lvlJc w:val="right"/>
+      <w:pPr>
+        <w:ind w:left="6480" w:hanging="180"/>
+      </w:pPr>
+    </w:lvl>
+  </w:abstractNum>
+  <w:abstractNum w:abstractNumId="1">
     <w:nsid w:val="58462C67"/>
     <w:multiLevelType w:val="hybridMultilevel"/>
     <w:tmpl w:val="E632AB22"/>
@@ -2279,6 +3568,9 @@
     </w:lvl>
   </w:abstractNum>
   <w:num w:numId="1">
+    <w:abstractNumId w:val="1"/>
+  </w:num>
+  <w:num w:numId="2">
     <w:abstractNumId w:val="0"/>
   </w:num>
 </w:numbering>
@@ -2768,4 +4060,16 @@
   <a:objectDefaults/>
   <a:extraClrSchemeLst/>
 </a:theme>
+</file>
+
+<file path=customXml/item1.xml><?xml version="1.0" encoding="utf-8"?>
+<b:Sources xmlns:b="http://schemas.openxmlformats.org/officeDocument/2006/bibliography" xmlns="http://schemas.openxmlformats.org/officeDocument/2006/bibliography" SelectedStyle="\APA.XSL" StyleName="APA"/>
+</file>
+
+<file path=customXml/itemProps1.xml><?xml version="1.0" encoding="utf-8"?>
+<ds:datastoreItem xmlns:ds="http://schemas.openxmlformats.org/officeDocument/2006/customXml" ds:itemID="{98438746-D323-48AB-81E8-F0D896D02106}">
+  <ds:schemaRefs>
+    <ds:schemaRef ds:uri="http://schemas.openxmlformats.org/officeDocument/2006/bibliography"/>
+  </ds:schemaRefs>
+</ds:datastoreItem>
 </file>
</xml_diff>